<commit_message>
Fix title page so that coloured border shows up in PDF. Rename PDF.
</commit_message>
<xml_diff>
--- a/User Guide and Online Help/User Guide/Source/Autopsy_User_Guide.docx
+++ b/User Guide and Online Help/User Guide/Source/Autopsy_User_Guide.docx
@@ -71,8 +71,8 @@
             </w:rPr>
             <w:pict>
               <v:group id="_x0000_s1026" style="position:absolute;left:0;text-align:left;margin-left:0;margin-top:0;width:612pt;height:11in;z-index:-251656192;mso-width-percent:1000;mso-height-percent:1000;mso-position-horizontal:center;mso-position-horizontal-relative:page;mso-position-vertical:center;mso-position-vertical-relative:page;mso-width-percent:1000;mso-height-percent:1000" coordsize="12240,15840" o:allowincell="f">
-                <v:rect id="_x0000_s1027" style="position:absolute;width:12240;height:15840;mso-width-percent:1000;mso-height-percent:1000;mso-position-horizontal:center;mso-position-horizontal-relative:page;mso-position-vertical:top;mso-position-vertical-relative:page;mso-width-percent:1000;mso-height-percent:1000" fillcolor="#dfb503" stroked="f"/>
-                <v:rect id="_x0000_s1028" style="position:absolute;left:612;top:638;width:11016;height:14564;mso-width-percent:900;mso-height-percent:920;mso-position-horizontal:center;mso-position-horizontal-relative:page;mso-position-vertical:center;mso-position-vertical-relative:page;mso-width-percent:900;mso-height-percent:920" fillcolor="white [3212]" stroked="f"/>
+                <v:rect id="_x0000_s1027" style="position:absolute;width:12240;height:15840;mso-width-percent:1000;mso-height-percent:1000;mso-position-horizontal:center;mso-position-horizontal-relative:page;mso-position-vertical:top;mso-position-vertical-relative:page;mso-width-percent:1000;mso-height-percent:1000" fillcolor="#dfb503" strokecolor="#dfb503" strokeweight="24pt"/>
+                <v:rect id="_x0000_s1028" style="position:absolute;left:612;top:638;width:11016;height:14564;mso-width-percent:900;mso-height-percent:920;mso-position-horizontal:center;mso-position-horizontal-relative:page;mso-position-vertical:center;mso-position-vertical-relative:page;mso-width-percent:900;mso-height-percent:920" fillcolor="white [3212]" stroked="f" strokecolor="#dfb503" strokeweight="7.5pt"/>
                 <w10:wrap anchorx="page" anchory="page"/>
               </v:group>
             </w:pict>
@@ -6447,14 +6447,14 @@
                   <w:pStyle w:val="Heading2"/>
                   <w:outlineLvl w:val="1"/>
                 </w:pPr>
-                <w:bookmarkStart w:id="23" w:name="_Ref351809428"/>
-                <w:bookmarkStart w:id="24" w:name="_Ref351809469"/>
-                <w:bookmarkStart w:id="25" w:name="_Toc351984439"/>
-                <w:bookmarkStart w:id="26" w:name="_Toc366857273"/>
+                <w:bookmarkStart w:id="23" w:name="_Toc366857273"/>
+                <w:bookmarkStart w:id="24" w:name="_Ref351809428"/>
+                <w:bookmarkStart w:id="25" w:name="_Ref351809469"/>
+                <w:bookmarkStart w:id="26" w:name="_Toc351984439"/>
                 <w:r>
                   <w:t>Configuring Disk Analysis</w:t>
                 </w:r>
-                <w:bookmarkEnd w:id="26"/>
+                <w:bookmarkEnd w:id="23"/>
                 <w:r>
                   <w:fldChar w:fldCharType="begin"/>
                 </w:r>
@@ -6486,9 +6486,9 @@
                 <w:r>
                   <w:fldChar w:fldCharType="end"/>
                 </w:r>
-                <w:bookmarkEnd w:id="23"/>
                 <w:bookmarkEnd w:id="24"/>
                 <w:bookmarkEnd w:id="25"/>
+                <w:bookmarkEnd w:id="26"/>
                 <w:r>
                   <w:fldChar w:fldCharType="begin"/>
                 </w:r>
@@ -6616,7 +6616,6 @@
               <w:p/>
               <w:p>
                 <w:r>
-                  <w:lastRenderedPageBreak/>
                   <w:t xml:space="preserve">The ingest process uses modules that analyze specific types of data. </w:t>
                 </w:r>
                 <w:r>
@@ -6961,18 +6960,10 @@
                         <w:instrText xml:space="preserve"> XE "</w:instrText>
                       </w:r>
                       <w:r>
-                        <w:instrText xml:space="preserve">ingest </w:instrText>
-                      </w:r>
-                      <w:proofErr w:type="spellStart"/>
-                      <w:r>
-                        <w:instrText>module:</w:instrText>
+                        <w:instrText>ingest module:</w:instrText>
                       </w:r>
                       <w:r>
-                        <w:instrText>hash</w:instrText>
-                      </w:r>
-                      <w:proofErr w:type="spellEnd"/>
-                      <w:r>
-                        <w:instrText xml:space="preserve"> </w:instrText>
+                        <w:instrText xml:space="preserve">hash </w:instrText>
                       </w:r>
                       <w:r>
                         <w:instrText>lookup</w:instrText>
@@ -7256,6 +7247,7 @@
                         <w:suppressOverlap/>
                       </w:pPr>
                       <w:r>
+                        <w:lastRenderedPageBreak/>
                         <w:t xml:space="preserve">Recent Activity </w:t>
                       </w:r>
                       <w:r>
@@ -7369,7 +7361,6 @@
               </w:tbl>
               <w:p>
                 <w:r>
-                  <w:lastRenderedPageBreak/>
                   <w:t xml:space="preserve">You can also </w:t>
                 </w:r>
                 <w:r>
@@ -7545,6 +7536,7 @@
                     <w:noProof/>
                     <w:lang w:eastAsia="en-CA" w:bidi="ar-SA"/>
                   </w:rPr>
+                  <w:lastRenderedPageBreak/>
                   <w:drawing>
                     <wp:inline distT="0" distB="0" distL="0" distR="0">
                       <wp:extent cx="3928572" cy="2357143"/>
@@ -7761,7 +7753,6 @@
                   <w:pStyle w:val="ListContinue"/>
                 </w:pPr>
                 <w:r>
-                  <w:lastRenderedPageBreak/>
                   <w:t xml:space="preserve">Autopsy begins analyzing the contents of the disk image. </w:t>
                 </w:r>
                 <w:r>
@@ -7874,6 +7865,7 @@
                     <w:noProof/>
                     <w:lang w:eastAsia="en-CA" w:bidi="ar-SA"/>
                   </w:rPr>
+                  <w:lastRenderedPageBreak/>
                   <w:drawing>
                     <wp:inline distT="0" distB="0" distL="0" distR="0">
                       <wp:extent cx="3864000" cy="2208000"/>
@@ -8159,7 +8151,6 @@
                   <w:pStyle w:val="ListContinue"/>
                 </w:pPr>
                 <w:r>
-                  <w:lastRenderedPageBreak/>
                   <w:t xml:space="preserve">The </w:t>
                 </w:r>
                 <w:r>
@@ -8178,6 +8169,7 @@
                     <w:noProof/>
                     <w:lang w:eastAsia="en-CA" w:bidi="ar-SA"/>
                   </w:rPr>
+                  <w:lastRenderedPageBreak/>
                   <w:drawing>
                     <wp:inline distT="0" distB="0" distL="0" distR="0">
                       <wp:extent cx="3780953" cy="1685714"/>
@@ -8715,7 +8707,6 @@
                   <w:pStyle w:val="ListContinue"/>
                 </w:pPr>
                 <w:r>
-                  <w:lastRenderedPageBreak/>
                   <w:t xml:space="preserve">The </w:t>
                 </w:r>
                 <w:r>
@@ -8734,6 +8725,7 @@
                     <w:noProof/>
                     <w:lang w:eastAsia="en-CA" w:bidi="ar-SA"/>
                   </w:rPr>
+                  <w:lastRenderedPageBreak/>
                   <w:drawing>
                     <wp:inline distT="0" distB="0" distL="0" distR="0">
                       <wp:extent cx="3883715" cy="2372286"/>
@@ -9119,15 +9111,15 @@
                     <w:rFonts w:eastAsia="Times New Roman"/>
                     <w:lang w:eastAsia="en-CA" w:bidi="ar-SA"/>
                   </w:rPr>
+                  <w:t>You can use hash databases with the following formats</w:t>
+                </w:r>
+              </w:p>
+              <w:p>
+                <w:pPr>
+                  <w:pStyle w:val="ListBullet2"/>
+                </w:pPr>
+                <w:r>
                   <w:lastRenderedPageBreak/>
-                  <w:t>You can use hash databases with the following formats</w:t>
-                </w:r>
-              </w:p>
-              <w:p>
-                <w:pPr>
-                  <w:pStyle w:val="ListBullet2"/>
-                </w:pPr>
-                <w:r>
                   <w:t>NIST NSRL</w:t>
                 </w:r>
                 <w:r>
@@ -9437,7 +9429,6 @@
                   <w:pStyle w:val="ListContinue"/>
                 </w:pPr>
                 <w:r>
-                  <w:lastRenderedPageBreak/>
                   <w:t xml:space="preserve">The </w:t>
                 </w:r>
                 <w:r>
@@ -9456,6 +9447,7 @@
                     <w:noProof/>
                     <w:lang w:eastAsia="en-CA" w:bidi="ar-SA"/>
                   </w:rPr>
+                  <w:lastRenderedPageBreak/>
                   <w:drawing>
                     <wp:inline distT="0" distB="0" distL="0" distR="0">
                       <wp:extent cx="3866667" cy="2295238"/>
@@ -9640,17 +9632,20 @@
                   <w:pStyle w:val="ListContinue"/>
                 </w:pPr>
                 <w:r>
+                  <w:t xml:space="preserve">The </w:t>
+                </w:r>
+                <w:r>
+                  <w:rPr>
+                    <w:rStyle w:val="Strong"/>
+                  </w:rPr>
+                  <w:t>Add Hash Database</w:t>
+                </w:r>
+                <w:r>
+                  <w:t xml:space="preserve"> box updates to show the name </w:t>
+                </w:r>
+                <w:r>
                   <w:lastRenderedPageBreak/>
-                  <w:t xml:space="preserve">The </w:t>
-                </w:r>
-                <w:r>
-                  <w:rPr>
-                    <w:rStyle w:val="Strong"/>
-                  </w:rPr>
-                  <w:t>Add Hash Database</w:t>
-                </w:r>
-                <w:r>
-                  <w:t xml:space="preserve"> box updates to show the name of the database you selected.</w:t>
+                  <w:t>of the database you selected.</w:t>
                 </w:r>
               </w:p>
               <w:p>
@@ -10020,20 +10015,23 @@
                   <w:pStyle w:val="ListContinue"/>
                 </w:pPr>
                 <w:r>
+                  <w:t xml:space="preserve">The </w:t>
+                </w:r>
+                <w:r>
+                  <w:rPr>
+                    <w:rStyle w:val="Strong"/>
+                  </w:rPr>
+                  <w:t>Index database</w:t>
+                </w:r>
+                <w:r>
+                  <w:t xml:space="preserve"> dialog box appears</w:t>
+                </w:r>
+                <w:r>
+                  <w:t xml:space="preserve"> to show the </w:t>
+                </w:r>
+                <w:r>
                   <w:lastRenderedPageBreak/>
-                  <w:t xml:space="preserve">The </w:t>
-                </w:r>
-                <w:r>
-                  <w:rPr>
-                    <w:rStyle w:val="Strong"/>
-                  </w:rPr>
-                  <w:t>Index database</w:t>
-                </w:r>
-                <w:r>
-                  <w:t xml:space="preserve"> dialog box appears</w:t>
-                </w:r>
-                <w:r>
-                  <w:t xml:space="preserve"> to show the progress of the indexing process</w:t>
+                  <w:t>progress of the indexing process</w:t>
                 </w:r>
                 <w:r>
                   <w:t>.</w:t>
@@ -10486,8 +10484,8 @@
                 <w:pPr>
                   <w:pStyle w:val="Caption"/>
                 </w:pPr>
-                <w:bookmarkStart w:id="38" w:name="_Toc366668713"/>
-                <w:bookmarkStart w:id="39" w:name="_Ref366763096"/>
+                <w:bookmarkStart w:id="38" w:name="_Ref366763096"/>
+                <w:bookmarkStart w:id="39" w:name="_Toc366668713"/>
                 <w:r>
                   <w:t xml:space="preserve">Figure </w:t>
                 </w:r>
@@ -10499,11 +10497,11 @@
                     <w:t>5</w:t>
                   </w:r>
                 </w:fldSimple>
+                <w:bookmarkEnd w:id="38"/>
+                <w:r>
+                  <w:t>: Autopsy Interface Window</w:t>
+                </w:r>
                 <w:bookmarkEnd w:id="39"/>
-                <w:r>
-                  <w:t>: Autopsy Interface Window</w:t>
-                </w:r>
-                <w:bookmarkEnd w:id="38"/>
               </w:p>
               <w:p>
                 <w:bookmarkStart w:id="40" w:name="_Ref353546512"/>
@@ -10788,8 +10786,8 @@
                 <w:pPr>
                   <w:pStyle w:val="Caption"/>
                 </w:pPr>
-                <w:bookmarkStart w:id="45" w:name="_Toc366668714"/>
-                <w:bookmarkStart w:id="46" w:name="_Ref366763117"/>
+                <w:bookmarkStart w:id="45" w:name="_Ref366763117"/>
+                <w:bookmarkStart w:id="46" w:name="_Toc366668714"/>
                 <w:r>
                   <w:t xml:space="preserve">Figure </w:t>
                 </w:r>
@@ -10801,11 +10799,11 @@
                     <w:t>6</w:t>
                   </w:r>
                 </w:fldSimple>
+                <w:bookmarkEnd w:id="45"/>
+                <w:r>
+                  <w:t>: The Data Explorer Panel</w:t>
+                </w:r>
                 <w:bookmarkEnd w:id="46"/>
-                <w:r>
-                  <w:t>: The Data Explorer Panel</w:t>
-                </w:r>
-                <w:bookmarkEnd w:id="45"/>
               </w:p>
               <w:p>
                 <w:r>
@@ -11552,9 +11550,9 @@
                 <w:pPr>
                   <w:pStyle w:val="Caption"/>
                 </w:pPr>
-                <w:bookmarkStart w:id="53" w:name="_Ref352321609"/>
-                <w:bookmarkStart w:id="54" w:name="_Toc366668716"/>
-                <w:bookmarkStart w:id="55" w:name="_Ref366763284"/>
+                <w:bookmarkStart w:id="53" w:name="_Ref366763284"/>
+                <w:bookmarkStart w:id="54" w:name="_Ref352321609"/>
+                <w:bookmarkStart w:id="55" w:name="_Toc366668716"/>
                 <w:r>
                   <w:t xml:space="preserve">Figure </w:t>
                 </w:r>
@@ -11566,18 +11564,18 @@
                     <w:t>8</w:t>
                   </w:r>
                 </w:fldSimple>
+                <w:bookmarkEnd w:id="53"/>
+                <w:r>
+                  <w:t xml:space="preserve">: Result Viewer </w:t>
+                </w:r>
+                <w:r>
+                  <w:t xml:space="preserve">– Directory Listing </w:t>
+                </w:r>
+                <w:r>
+                  <w:t>Thumbnail View</w:t>
+                </w:r>
+                <w:bookmarkEnd w:id="54"/>
                 <w:bookmarkEnd w:id="55"/>
-                <w:r>
-                  <w:t xml:space="preserve">: Result Viewer </w:t>
-                </w:r>
-                <w:r>
-                  <w:t xml:space="preserve">– Directory Listing </w:t>
-                </w:r>
-                <w:r>
-                  <w:t>Thumbnail View</w:t>
-                </w:r>
-                <w:bookmarkEnd w:id="53"/>
-                <w:bookmarkEnd w:id="54"/>
               </w:p>
               <w:p>
                 <w:r>
@@ -11725,9 +11723,9 @@
                 <w:pPr>
                   <w:pStyle w:val="Caption"/>
                 </w:pPr>
-                <w:bookmarkStart w:id="56" w:name="_Ref352321743"/>
-                <w:bookmarkStart w:id="57" w:name="_Toc366668717"/>
-                <w:bookmarkStart w:id="58" w:name="_Ref366763333"/>
+                <w:bookmarkStart w:id="56" w:name="_Ref366763333"/>
+                <w:bookmarkStart w:id="57" w:name="_Ref352321743"/>
+                <w:bookmarkStart w:id="58" w:name="_Toc366668717"/>
                 <w:r>
                   <w:t xml:space="preserve">Figure </w:t>
                 </w:r>
@@ -11739,18 +11737,18 @@
                     <w:t>9</w:t>
                   </w:r>
                 </w:fldSimple>
+                <w:bookmarkEnd w:id="56"/>
+                <w:r>
+                  <w:t xml:space="preserve">: Result Viewer </w:t>
+                </w:r>
+                <w:r>
+                  <w:t xml:space="preserve">– </w:t>
+                </w:r>
+                <w:r>
+                  <w:t>Keyword Search</w:t>
+                </w:r>
+                <w:bookmarkEnd w:id="57"/>
                 <w:bookmarkEnd w:id="58"/>
-                <w:r>
-                  <w:t xml:space="preserve">: Result Viewer </w:t>
-                </w:r>
-                <w:r>
-                  <w:t xml:space="preserve">– </w:t>
-                </w:r>
-                <w:r>
-                  <w:t>Keyword Search</w:t>
-                </w:r>
-                <w:bookmarkEnd w:id="56"/>
-                <w:bookmarkEnd w:id="57"/>
                 <w:r>
                   <w:t xml:space="preserve"> View</w:t>
                 </w:r>
@@ -20053,9 +20051,6 @@
                 </w:r>
                 <w:r>
                   <w:instrText xml:space="preserve"> REF _Ref365983159 \h </w:instrText>
-                </w:r>
-                <w:r>
-                  <w:fldChar w:fldCharType="separate"/>
                 </w:r>
                 <w:r>
                   <w:fldChar w:fldCharType="end"/>
@@ -29042,7 +29037,7 @@
         <w:rPr>
           <w:noProof/>
         </w:rPr>
-        <w:t>59</w:t>
+        <w:t>61</w:t>
       </w:r>
     </w:fldSimple>
   </w:p>
@@ -29189,7 +29184,7 @@
         <w:rPr>
           <w:noProof/>
         </w:rPr>
-        <w:t>60</w:t>
+        <w:t>62</w:t>
       </w:r>
     </w:fldSimple>
     <w:r>
@@ -29771,7 +29766,7 @@
         <w:rPr>
           <w:noProof/>
         </w:rPr>
-        <w:t>Glossary</w:t>
+        <w:t>Index</w:t>
       </w:r>
     </w:fldSimple>
   </w:p>
@@ -31168,6 +31163,7 @@
   <w:style w:type="character" w:default="1" w:styleId="DefaultParagraphFont">
     <w:name w:val="Default Paragraph Font"/>
     <w:uiPriority w:val="1"/>
+    <w:semiHidden/>
     <w:unhideWhenUsed/>
   </w:style>
   <w:style w:type="table" w:default="1" w:styleId="TableNormal">
@@ -33843,7 +33839,7 @@
 </file>
 
 <file path=customXml/itemProps2.xml><?xml version="1.0" encoding="utf-8"?>
-<ds:datastoreItem xmlns:ds="http://schemas.openxmlformats.org/officeDocument/2006/customXml" ds:itemID="{59F51C4E-4D65-4ADA-BC15-04FFABA2DBBF}">
+<ds:datastoreItem xmlns:ds="http://schemas.openxmlformats.org/officeDocument/2006/customXml" ds:itemID="{80D931EE-A8DC-46E9-B6B3-697C049FFAC1}">
   <ds:schemaRefs>
     <ds:schemaRef ds:uri="http://schemas.openxmlformats.org/officeDocument/2006/bibliography"/>
   </ds:schemaRefs>

</xml_diff>

<commit_message>
Fixed pagination and other formatting
</commit_message>
<xml_diff>
--- a/User Guide and Online Help/User Guide/Source/Autopsy_User_Guide.docx
+++ b/User Guide and Online Help/User Guide/Source/Autopsy_User_Guide.docx
@@ -272,13 +272,8 @@
           </w:r>
         </w:p>
         <w:p>
-          <w:proofErr w:type="gramStart"/>
           <w:r>
-            <w:t>Copyright © 2013.</w:t>
-          </w:r>
-          <w:proofErr w:type="gramEnd"/>
-          <w:r>
-            <w:t xml:space="preserve"> All rights reserved. </w:t>
+            <w:t xml:space="preserve">Copyright © 2013. All rights reserved. </w:t>
           </w:r>
         </w:p>
         <w:p>
@@ -291,31 +286,7 @@
         </w:p>
         <w:p>
           <w:r>
-            <w:t>This document is licensed under the Creative Commons Attribution-</w:t>
-          </w:r>
-          <w:proofErr w:type="spellStart"/>
-          <w:r>
-            <w:t>NonCommercial</w:t>
-          </w:r>
-          <w:proofErr w:type="spellEnd"/>
-          <w:r>
-            <w:t>-</w:t>
-          </w:r>
-          <w:proofErr w:type="spellStart"/>
-          <w:r>
-            <w:t>ShareAlike</w:t>
-          </w:r>
-          <w:proofErr w:type="spellEnd"/>
-          <w:r>
-            <w:t xml:space="preserve"> 3.0 </w:t>
-          </w:r>
-          <w:proofErr w:type="spellStart"/>
-          <w:r>
-            <w:t>Unported</w:t>
-          </w:r>
-          <w:proofErr w:type="spellEnd"/>
-          <w:r>
-            <w:t xml:space="preserve"> license. Refer to </w:t>
+            <w:t xml:space="preserve">This document is licensed under the Creative Commons Attribution-NonCommercial-ShareAlike 3.0 Unported license. Refer to </w:t>
           </w:r>
           <w:hyperlink r:id="rId13" w:history="1">
             <w:r>
@@ -433,7 +404,7 @@
               <w:r>
                 <w:fldChar w:fldCharType="separate"/>
               </w:r>
-              <w:hyperlink w:anchor="_Toc366857265" w:history="1">
+              <w:hyperlink w:anchor="_Toc367192528" w:history="1">
                 <w:r>
                   <w:rPr>
                     <w:rStyle w:val="Hyperlink"/>
@@ -456,7 +427,7 @@
                   <w:rPr>
                     <w:webHidden/>
                   </w:rPr>
-                  <w:instrText xml:space="preserve"> PAGEREF _Toc366857265 \h </w:instrText>
+                  <w:instrText xml:space="preserve"> PAGEREF _Toc367192528 \h </w:instrText>
                 </w:r>
                 <w:r>
                   <w:rPr>
@@ -493,7 +464,7 @@
                   <w:lang w:eastAsia="en-CA" w:bidi="ar-SA"/>
                 </w:rPr>
               </w:pPr>
-              <w:hyperlink w:anchor="_Toc366857266" w:history="1">
+              <w:hyperlink w:anchor="_Toc367192529" w:history="1">
                 <w:r>
                   <w:rPr>
                     <w:rStyle w:val="Hyperlink"/>
@@ -516,7 +487,7 @@
                   <w:rPr>
                     <w:webHidden/>
                   </w:rPr>
-                  <w:instrText xml:space="preserve"> PAGEREF _Toc366857266 \h </w:instrText>
+                  <w:instrText xml:space="preserve"> PAGEREF _Toc367192529 \h </w:instrText>
                 </w:r>
                 <w:r>
                   <w:rPr>
@@ -556,7 +527,7 @@
                   <w:lang w:eastAsia="en-CA" w:bidi="ar-SA"/>
                 </w:rPr>
               </w:pPr>
-              <w:hyperlink w:anchor="_Toc366857267" w:history="1">
+              <w:hyperlink w:anchor="_Toc367192530" w:history="1">
                 <w:r>
                   <w:rPr>
                     <w:rStyle w:val="Hyperlink"/>
@@ -583,7 +554,7 @@
                     <w:noProof/>
                     <w:webHidden/>
                   </w:rPr>
-                  <w:instrText xml:space="preserve"> PAGEREF _Toc366857267 \h </w:instrText>
+                  <w:instrText xml:space="preserve"> PAGEREF _Toc367192530 \h </w:instrText>
                 </w:r>
                 <w:r>
                   <w:rPr>
@@ -627,7 +598,7 @@
                   <w:lang w:eastAsia="en-CA" w:bidi="ar-SA"/>
                 </w:rPr>
               </w:pPr>
-              <w:hyperlink w:anchor="_Toc366857268" w:history="1">
+              <w:hyperlink w:anchor="_Toc367192531" w:history="1">
                 <w:r>
                   <w:rPr>
                     <w:rStyle w:val="Hyperlink"/>
@@ -654,7 +625,7 @@
                     <w:noProof/>
                     <w:webHidden/>
                   </w:rPr>
-                  <w:instrText xml:space="preserve"> PAGEREF _Toc366857268 \h </w:instrText>
+                  <w:instrText xml:space="preserve"> PAGEREF _Toc367192531 \h </w:instrText>
                 </w:r>
                 <w:r>
                   <w:rPr>
@@ -698,7 +669,7 @@
                   <w:lang w:eastAsia="en-CA" w:bidi="ar-SA"/>
                 </w:rPr>
               </w:pPr>
-              <w:hyperlink w:anchor="_Toc366857269" w:history="1">
+              <w:hyperlink w:anchor="_Toc367192532" w:history="1">
                 <w:r>
                   <w:rPr>
                     <w:rStyle w:val="Hyperlink"/>
@@ -725,7 +696,7 @@
                     <w:noProof/>
                     <w:webHidden/>
                   </w:rPr>
-                  <w:instrText xml:space="preserve"> PAGEREF _Toc366857269 \h </w:instrText>
+                  <w:instrText xml:space="preserve"> PAGEREF _Toc367192532 \h </w:instrText>
                 </w:r>
                 <w:r>
                   <w:rPr>
@@ -766,7 +737,7 @@
                   <w:lang w:eastAsia="en-CA" w:bidi="ar-SA"/>
                 </w:rPr>
               </w:pPr>
-              <w:hyperlink w:anchor="_Toc366857270" w:history="1">
+              <w:hyperlink w:anchor="_Toc367192533" w:history="1">
                 <w:r>
                   <w:rPr>
                     <w:rStyle w:val="Hyperlink"/>
@@ -789,7 +760,7 @@
                   <w:rPr>
                     <w:webHidden/>
                   </w:rPr>
-                  <w:instrText xml:space="preserve"> PAGEREF _Toc366857270 \h </w:instrText>
+                  <w:instrText xml:space="preserve"> PAGEREF _Toc367192533 \h </w:instrText>
                 </w:r>
                 <w:r>
                   <w:rPr>
@@ -829,7 +800,7 @@
                   <w:lang w:eastAsia="en-CA" w:bidi="ar-SA"/>
                 </w:rPr>
               </w:pPr>
-              <w:hyperlink w:anchor="_Toc366857271" w:history="1">
+              <w:hyperlink w:anchor="_Toc367192534" w:history="1">
                 <w:r>
                   <w:rPr>
                     <w:rStyle w:val="Hyperlink"/>
@@ -856,7 +827,7 @@
                     <w:noProof/>
                     <w:webHidden/>
                   </w:rPr>
-                  <w:instrText xml:space="preserve"> PAGEREF _Toc366857271 \h </w:instrText>
+                  <w:instrText xml:space="preserve"> PAGEREF _Toc367192534 \h </w:instrText>
                 </w:r>
                 <w:r>
                   <w:rPr>
@@ -900,7 +871,7 @@
                   <w:lang w:eastAsia="en-CA" w:bidi="ar-SA"/>
                 </w:rPr>
               </w:pPr>
-              <w:hyperlink w:anchor="_Toc366857272" w:history="1">
+              <w:hyperlink w:anchor="_Toc367192535" w:history="1">
                 <w:r>
                   <w:rPr>
                     <w:rStyle w:val="Hyperlink"/>
@@ -927,7 +898,7 @@
                     <w:noProof/>
                     <w:webHidden/>
                   </w:rPr>
-                  <w:instrText xml:space="preserve"> PAGEREF _Toc366857272 \h </w:instrText>
+                  <w:instrText xml:space="preserve"> PAGEREF _Toc367192535 \h </w:instrText>
                 </w:r>
                 <w:r>
                   <w:rPr>
@@ -971,7 +942,7 @@
                   <w:lang w:eastAsia="en-CA" w:bidi="ar-SA"/>
                 </w:rPr>
               </w:pPr>
-              <w:hyperlink w:anchor="_Toc366857273" w:history="1">
+              <w:hyperlink w:anchor="_Toc367192536" w:history="1">
                 <w:r>
                   <w:rPr>
                     <w:rStyle w:val="Hyperlink"/>
@@ -998,7 +969,7 @@
                     <w:noProof/>
                     <w:webHidden/>
                   </w:rPr>
-                  <w:instrText xml:space="preserve"> PAGEREF _Toc366857273 \h </w:instrText>
+                  <w:instrText xml:space="preserve"> PAGEREF _Toc367192536 \h </w:instrText>
                 </w:r>
                 <w:r>
                   <w:rPr>
@@ -1042,7 +1013,7 @@
                   <w:lang w:eastAsia="en-CA" w:bidi="ar-SA"/>
                 </w:rPr>
               </w:pPr>
-              <w:hyperlink w:anchor="_Toc366857274" w:history="1">
+              <w:hyperlink w:anchor="_Toc367192537" w:history="1">
                 <w:r>
                   <w:rPr>
                     <w:rStyle w:val="Hyperlink"/>
@@ -1069,7 +1040,7 @@
                     <w:noProof/>
                     <w:webHidden/>
                   </w:rPr>
-                  <w:instrText xml:space="preserve"> PAGEREF _Toc366857274 \h </w:instrText>
+                  <w:instrText xml:space="preserve"> PAGEREF _Toc367192537 \h </w:instrText>
                 </w:r>
                 <w:r>
                   <w:rPr>
@@ -1110,7 +1081,7 @@
                   <w:lang w:eastAsia="en-CA" w:bidi="ar-SA"/>
                 </w:rPr>
               </w:pPr>
-              <w:hyperlink w:anchor="_Toc366857275" w:history="1">
+              <w:hyperlink w:anchor="_Toc367192538" w:history="1">
                 <w:r>
                   <w:rPr>
                     <w:rStyle w:val="Hyperlink"/>
@@ -1133,7 +1104,7 @@
                   <w:rPr>
                     <w:webHidden/>
                   </w:rPr>
-                  <w:instrText xml:space="preserve"> PAGEREF _Toc366857275 \h </w:instrText>
+                  <w:instrText xml:space="preserve"> PAGEREF _Toc367192538 \h </w:instrText>
                 </w:r>
                 <w:r>
                   <w:rPr>
@@ -1173,7 +1144,7 @@
                   <w:lang w:eastAsia="en-CA" w:bidi="ar-SA"/>
                 </w:rPr>
               </w:pPr>
-              <w:hyperlink w:anchor="_Toc366857276" w:history="1">
+              <w:hyperlink w:anchor="_Toc367192539" w:history="1">
                 <w:r>
                   <w:rPr>
                     <w:rStyle w:val="Hyperlink"/>
@@ -1200,7 +1171,7 @@
                     <w:noProof/>
                     <w:webHidden/>
                   </w:rPr>
-                  <w:instrText xml:space="preserve"> PAGEREF _Toc366857276 \h </w:instrText>
+                  <w:instrText xml:space="preserve"> PAGEREF _Toc367192539 \h </w:instrText>
                 </w:r>
                 <w:r>
                   <w:rPr>
@@ -1244,7 +1215,7 @@
                   <w:lang w:eastAsia="en-CA" w:bidi="ar-SA"/>
                 </w:rPr>
               </w:pPr>
-              <w:hyperlink w:anchor="_Toc366857277" w:history="1">
+              <w:hyperlink w:anchor="_Toc367192540" w:history="1">
                 <w:r>
                   <w:rPr>
                     <w:rStyle w:val="Hyperlink"/>
@@ -1271,7 +1242,7 @@
                     <w:noProof/>
                     <w:webHidden/>
                   </w:rPr>
-                  <w:instrText xml:space="preserve"> PAGEREF _Toc366857277 \h </w:instrText>
+                  <w:instrText xml:space="preserve"> PAGEREF _Toc367192540 \h </w:instrText>
                 </w:r>
                 <w:r>
                   <w:rPr>
@@ -1315,7 +1286,7 @@
                   <w:lang w:eastAsia="en-CA" w:bidi="ar-SA"/>
                 </w:rPr>
               </w:pPr>
-              <w:hyperlink w:anchor="_Toc366857278" w:history="1">
+              <w:hyperlink w:anchor="_Toc367192541" w:history="1">
                 <w:r>
                   <w:rPr>
                     <w:rStyle w:val="Hyperlink"/>
@@ -1342,7 +1313,7 @@
                     <w:noProof/>
                     <w:webHidden/>
                   </w:rPr>
-                  <w:instrText xml:space="preserve"> PAGEREF _Toc366857278 \h </w:instrText>
+                  <w:instrText xml:space="preserve"> PAGEREF _Toc367192541 \h </w:instrText>
                 </w:r>
                 <w:r>
                   <w:rPr>
@@ -1383,7 +1354,7 @@
                   <w:lang w:eastAsia="en-CA" w:bidi="ar-SA"/>
                 </w:rPr>
               </w:pPr>
-              <w:hyperlink w:anchor="_Toc366857279" w:history="1">
+              <w:hyperlink w:anchor="_Toc367192542" w:history="1">
                 <w:r>
                   <w:rPr>
                     <w:rStyle w:val="Hyperlink"/>
@@ -1406,7 +1377,7 @@
                   <w:rPr>
                     <w:webHidden/>
                   </w:rPr>
-                  <w:instrText xml:space="preserve"> PAGEREF _Toc366857279 \h </w:instrText>
+                  <w:instrText xml:space="preserve"> PAGEREF _Toc367192542 \h </w:instrText>
                 </w:r>
                 <w:r>
                   <w:rPr>
@@ -1446,7 +1417,7 @@
                   <w:lang w:eastAsia="en-CA" w:bidi="ar-SA"/>
                 </w:rPr>
               </w:pPr>
-              <w:hyperlink w:anchor="_Toc366857280" w:history="1">
+              <w:hyperlink w:anchor="_Toc367192543" w:history="1">
                 <w:r>
                   <w:rPr>
                     <w:rStyle w:val="Hyperlink"/>
@@ -1473,7 +1444,7 @@
                     <w:noProof/>
                     <w:webHidden/>
                   </w:rPr>
-                  <w:instrText xml:space="preserve"> PAGEREF _Toc366857280 \h </w:instrText>
+                  <w:instrText xml:space="preserve"> PAGEREF _Toc367192543 \h </w:instrText>
                 </w:r>
                 <w:r>
                   <w:rPr>
@@ -1517,7 +1488,7 @@
                   <w:lang w:eastAsia="en-CA" w:bidi="ar-SA"/>
                 </w:rPr>
               </w:pPr>
-              <w:hyperlink w:anchor="_Toc366857281" w:history="1">
+              <w:hyperlink w:anchor="_Toc367192544" w:history="1">
                 <w:r>
                   <w:rPr>
                     <w:rStyle w:val="Hyperlink"/>
@@ -1544,7 +1515,7 @@
                     <w:noProof/>
                     <w:webHidden/>
                   </w:rPr>
-                  <w:instrText xml:space="preserve"> PAGEREF _Toc366857281 \h </w:instrText>
+                  <w:instrText xml:space="preserve"> PAGEREF _Toc367192544 \h </w:instrText>
                 </w:r>
                 <w:r>
                   <w:rPr>
@@ -1588,7 +1559,7 @@
                   <w:lang w:eastAsia="en-CA" w:bidi="ar-SA"/>
                 </w:rPr>
               </w:pPr>
-              <w:hyperlink w:anchor="_Toc366857282" w:history="1">
+              <w:hyperlink w:anchor="_Toc367192545" w:history="1">
                 <w:r>
                   <w:rPr>
                     <w:rStyle w:val="Hyperlink"/>
@@ -1615,7 +1586,7 @@
                     <w:noProof/>
                     <w:webHidden/>
                   </w:rPr>
-                  <w:instrText xml:space="preserve"> PAGEREF _Toc366857282 \h </w:instrText>
+                  <w:instrText xml:space="preserve"> PAGEREF _Toc367192545 \h </w:instrText>
                 </w:r>
                 <w:r>
                   <w:rPr>
@@ -1656,7 +1627,7 @@
                   <w:lang w:eastAsia="en-CA" w:bidi="ar-SA"/>
                 </w:rPr>
               </w:pPr>
-              <w:hyperlink w:anchor="_Toc366857283" w:history="1">
+              <w:hyperlink w:anchor="_Toc367192546" w:history="1">
                 <w:r>
                   <w:rPr>
                     <w:rStyle w:val="Hyperlink"/>
@@ -1679,7 +1650,7 @@
                   <w:rPr>
                     <w:webHidden/>
                   </w:rPr>
-                  <w:instrText xml:space="preserve"> PAGEREF _Toc366857283 \h </w:instrText>
+                  <w:instrText xml:space="preserve"> PAGEREF _Toc367192546 \h </w:instrText>
                 </w:r>
                 <w:r>
                   <w:rPr>
@@ -1719,7 +1690,7 @@
                   <w:lang w:eastAsia="en-CA" w:bidi="ar-SA"/>
                 </w:rPr>
               </w:pPr>
-              <w:hyperlink w:anchor="_Toc366857284" w:history="1">
+              <w:hyperlink w:anchor="_Toc367192547" w:history="1">
                 <w:r>
                   <w:rPr>
                     <w:rStyle w:val="Hyperlink"/>
@@ -1746,7 +1717,7 @@
                     <w:noProof/>
                     <w:webHidden/>
                   </w:rPr>
-                  <w:instrText xml:space="preserve"> PAGEREF _Toc366857284 \h </w:instrText>
+                  <w:instrText xml:space="preserve"> PAGEREF _Toc367192547 \h </w:instrText>
                 </w:r>
                 <w:r>
                   <w:rPr>
@@ -1790,7 +1761,7 @@
                   <w:lang w:eastAsia="en-CA" w:bidi="ar-SA"/>
                 </w:rPr>
               </w:pPr>
-              <w:hyperlink w:anchor="_Toc366857285" w:history="1">
+              <w:hyperlink w:anchor="_Toc367192548" w:history="1">
                 <w:r>
                   <w:rPr>
                     <w:rStyle w:val="Hyperlink"/>
@@ -1817,7 +1788,7 @@
                     <w:noProof/>
                     <w:webHidden/>
                   </w:rPr>
-                  <w:instrText xml:space="preserve"> PAGEREF _Toc366857285 \h </w:instrText>
+                  <w:instrText xml:space="preserve"> PAGEREF _Toc367192548 \h </w:instrText>
                 </w:r>
                 <w:r>
                   <w:rPr>
@@ -1858,7 +1829,7 @@
                   <w:lang w:eastAsia="en-CA" w:bidi="ar-SA"/>
                 </w:rPr>
               </w:pPr>
-              <w:hyperlink w:anchor="_Toc366857286" w:history="1">
+              <w:hyperlink w:anchor="_Toc367192549" w:history="1">
                 <w:r>
                   <w:rPr>
                     <w:rStyle w:val="Hyperlink"/>
@@ -1881,7 +1852,7 @@
                   <w:rPr>
                     <w:webHidden/>
                   </w:rPr>
-                  <w:instrText xml:space="preserve"> PAGEREF _Toc366857286 \h </w:instrText>
+                  <w:instrText xml:space="preserve"> PAGEREF _Toc367192549 \h </w:instrText>
                 </w:r>
                 <w:r>
                   <w:rPr>
@@ -1921,7 +1892,7 @@
                   <w:lang w:eastAsia="en-CA" w:bidi="ar-SA"/>
                 </w:rPr>
               </w:pPr>
-              <w:hyperlink w:anchor="_Toc366857287" w:history="1">
+              <w:hyperlink w:anchor="_Toc367192550" w:history="1">
                 <w:r>
                   <w:rPr>
                     <w:rStyle w:val="Hyperlink"/>
@@ -1948,7 +1919,7 @@
                     <w:noProof/>
                     <w:webHidden/>
                   </w:rPr>
-                  <w:instrText xml:space="preserve"> PAGEREF _Toc366857287 \h </w:instrText>
+                  <w:instrText xml:space="preserve"> PAGEREF _Toc367192550 \h </w:instrText>
                 </w:r>
                 <w:r>
                   <w:rPr>
@@ -1992,7 +1963,7 @@
                   <w:lang w:eastAsia="en-CA" w:bidi="ar-SA"/>
                 </w:rPr>
               </w:pPr>
-              <w:hyperlink w:anchor="_Toc366857288" w:history="1">
+              <w:hyperlink w:anchor="_Toc367192551" w:history="1">
                 <w:r>
                   <w:rPr>
                     <w:rStyle w:val="Hyperlink"/>
@@ -2019,7 +1990,7 @@
                     <w:noProof/>
                     <w:webHidden/>
                   </w:rPr>
-                  <w:instrText xml:space="preserve"> PAGEREF _Toc366857288 \h </w:instrText>
+                  <w:instrText xml:space="preserve"> PAGEREF _Toc367192551 \h </w:instrText>
                 </w:r>
                 <w:r>
                   <w:rPr>
@@ -2060,7 +2031,7 @@
                   <w:lang w:eastAsia="en-CA" w:bidi="ar-SA"/>
                 </w:rPr>
               </w:pPr>
-              <w:hyperlink w:anchor="_Toc366857289" w:history="1">
+              <w:hyperlink w:anchor="_Toc367192552" w:history="1">
                 <w:r>
                   <w:rPr>
                     <w:rStyle w:val="Hyperlink"/>
@@ -2083,7 +2054,7 @@
                   <w:rPr>
                     <w:webHidden/>
                   </w:rPr>
-                  <w:instrText xml:space="preserve"> PAGEREF _Toc366857289 \h </w:instrText>
+                  <w:instrText xml:space="preserve"> PAGEREF _Toc367192552 \h </w:instrText>
                 </w:r>
                 <w:r>
                   <w:rPr>
@@ -2123,7 +2094,7 @@
                   <w:lang w:eastAsia="en-CA" w:bidi="ar-SA"/>
                 </w:rPr>
               </w:pPr>
-              <w:hyperlink w:anchor="_Toc366857290" w:history="1">
+              <w:hyperlink w:anchor="_Toc367192553" w:history="1">
                 <w:r>
                   <w:rPr>
                     <w:rStyle w:val="Hyperlink"/>
@@ -2150,7 +2121,7 @@
                     <w:noProof/>
                     <w:webHidden/>
                   </w:rPr>
-                  <w:instrText xml:space="preserve"> PAGEREF _Toc366857290 \h </w:instrText>
+                  <w:instrText xml:space="preserve"> PAGEREF _Toc367192553 \h </w:instrText>
                 </w:r>
                 <w:r>
                   <w:rPr>
@@ -2194,7 +2165,7 @@
                   <w:lang w:eastAsia="en-CA" w:bidi="ar-SA"/>
                 </w:rPr>
               </w:pPr>
-              <w:hyperlink w:anchor="_Toc366857291" w:history="1">
+              <w:hyperlink w:anchor="_Toc367192554" w:history="1">
                 <w:r>
                   <w:rPr>
                     <w:rStyle w:val="Hyperlink"/>
@@ -2221,7 +2192,7 @@
                     <w:noProof/>
                     <w:webHidden/>
                   </w:rPr>
-                  <w:instrText xml:space="preserve"> PAGEREF _Toc366857291 \h </w:instrText>
+                  <w:instrText xml:space="preserve"> PAGEREF _Toc367192554 \h </w:instrText>
                 </w:r>
                 <w:r>
                   <w:rPr>
@@ -2241,7 +2212,7 @@
                     <w:noProof/>
                     <w:webHidden/>
                   </w:rPr>
-                  <w:t>52</w:t>
+                  <w:t>53</w:t>
                 </w:r>
                 <w:r>
                   <w:rPr>
@@ -2280,7 +2251,7 @@
                   <w:lang w:eastAsia="en-CA" w:bidi="ar-SA"/>
                 </w:rPr>
               </w:pPr>
-              <w:hyperlink w:anchor="_Toc366857292" w:history="1">
+              <w:hyperlink w:anchor="_Toc367192555" w:history="1">
                 <w:r>
                   <w:rPr>
                     <w:rStyle w:val="Hyperlink"/>
@@ -2303,7 +2274,7 @@
                   <w:rPr>
                     <w:webHidden/>
                   </w:rPr>
-                  <w:instrText xml:space="preserve"> PAGEREF _Toc366857292 \h </w:instrText>
+                  <w:instrText xml:space="preserve"> PAGEREF _Toc367192555 \h </w:instrText>
                 </w:r>
                 <w:r>
                   <w:rPr>
@@ -2340,7 +2311,7 @@
                   <w:lang w:eastAsia="en-CA" w:bidi="ar-SA"/>
                 </w:rPr>
               </w:pPr>
-              <w:hyperlink w:anchor="_Toc366857293" w:history="1">
+              <w:hyperlink w:anchor="_Toc367192556" w:history="1">
                 <w:r>
                   <w:rPr>
                     <w:rStyle w:val="Hyperlink"/>
@@ -2363,7 +2334,7 @@
                   <w:rPr>
                     <w:webHidden/>
                   </w:rPr>
-                  <w:instrText xml:space="preserve"> PAGEREF _Toc366857293 \h </w:instrText>
+                  <w:instrText xml:space="preserve"> PAGEREF _Toc367192556 \h </w:instrText>
                 </w:r>
                 <w:r>
                   <w:rPr>
@@ -2400,7 +2371,7 @@
                   <w:lang w:eastAsia="en-CA" w:bidi="ar-SA"/>
                 </w:rPr>
               </w:pPr>
-              <w:hyperlink w:anchor="_Toc366857294" w:history="1">
+              <w:hyperlink w:anchor="_Toc367192557" w:history="1">
                 <w:r>
                   <w:rPr>
                     <w:rStyle w:val="Hyperlink"/>
@@ -2423,7 +2394,7 @@
                   <w:rPr>
                     <w:webHidden/>
                   </w:rPr>
-                  <w:instrText xml:space="preserve"> PAGEREF _Toc366857294 \h </w:instrText>
+                  <w:instrText xml:space="preserve"> PAGEREF _Toc367192557 \h </w:instrText>
                 </w:r>
                 <w:r>
                   <w:rPr>
@@ -2460,7 +2431,7 @@
                   <w:lang w:eastAsia="en-CA" w:bidi="ar-SA"/>
                 </w:rPr>
               </w:pPr>
-              <w:hyperlink w:anchor="_Toc366857295" w:history="1">
+              <w:hyperlink w:anchor="_Toc367192558" w:history="1">
                 <w:r>
                   <w:rPr>
                     <w:rStyle w:val="Hyperlink"/>
@@ -2483,7 +2454,7 @@
                   <w:rPr>
                     <w:webHidden/>
                   </w:rPr>
-                  <w:instrText xml:space="preserve"> PAGEREF _Toc366857295 \h </w:instrText>
+                  <w:instrText xml:space="preserve"> PAGEREF _Toc367192558 \h </w:instrText>
                 </w:r>
                 <w:r>
                   <w:rPr>
@@ -2520,7 +2491,7 @@
                   <w:lang w:eastAsia="en-CA" w:bidi="ar-SA"/>
                 </w:rPr>
               </w:pPr>
-              <w:hyperlink w:anchor="_Toc366857296" w:history="1">
+              <w:hyperlink w:anchor="_Toc367192559" w:history="1">
                 <w:r>
                   <w:rPr>
                     <w:rStyle w:val="Hyperlink"/>
@@ -2543,7 +2514,7 @@
                   <w:rPr>
                     <w:webHidden/>
                   </w:rPr>
-                  <w:instrText xml:space="preserve"> PAGEREF _Toc366857296 \h </w:instrText>
+                  <w:instrText xml:space="preserve"> PAGEREF _Toc367192559 \h </w:instrText>
                 </w:r>
                 <w:r>
                   <w:rPr>
@@ -2560,7 +2531,7 @@
                   <w:rPr>
                     <w:webHidden/>
                   </w:rPr>
-                  <w:t>61</w:t>
+                  <w:t>60</w:t>
                 </w:r>
                 <w:r>
                   <w:rPr>
@@ -2584,7 +2555,7 @@
               <w:noProof/>
             </w:rPr>
           </w:pPr>
-          <w:bookmarkStart w:id="1" w:name="_Toc366857265"/>
+          <w:bookmarkStart w:id="1" w:name="_Toc367192528"/>
           <w:r>
             <w:lastRenderedPageBreak/>
             <w:t>Figures</w:t>
@@ -2614,7 +2585,7 @@
               <w:lang w:eastAsia="en-CA" w:bidi="ar-SA"/>
             </w:rPr>
           </w:pPr>
-          <w:hyperlink w:anchor="_Toc366668712" w:history="1">
+          <w:hyperlink w:anchor="_Toc367192560" w:history="1">
             <w:r>
               <w:rPr>
                 <w:rStyle w:val="Hyperlink"/>
@@ -2641,7 +2612,7 @@
                 <w:noProof/>
                 <w:webHidden/>
               </w:rPr>
-              <w:instrText xml:space="preserve"> PAGEREF _Toc366668712 \h </w:instrText>
+              <w:instrText xml:space="preserve"> PAGEREF _Toc367192560 \h </w:instrText>
             </w:r>
             <w:r>
               <w:rPr>
@@ -2685,13 +2656,13 @@
               <w:lang w:eastAsia="en-CA" w:bidi="ar-SA"/>
             </w:rPr>
           </w:pPr>
-          <w:hyperlink w:anchor="_Toc366668713" w:history="1">
+          <w:hyperlink w:anchor="_Toc367192561" w:history="1">
             <w:r>
               <w:rPr>
                 <w:rStyle w:val="Hyperlink"/>
                 <w:noProof/>
               </w:rPr>
-              <w:t>Figure 2: Autopsy Interface Window</w:t>
+              <w:t>Figure 2: Autopsy Welcome Window</w:t>
             </w:r>
             <w:r>
               <w:rPr>
@@ -2712,7 +2683,7 @@
                 <w:noProof/>
                 <w:webHidden/>
               </w:rPr>
-              <w:instrText xml:space="preserve"> PAGEREF _Toc366668713 \h </w:instrText>
+              <w:instrText xml:space="preserve"> PAGEREF _Toc367192561 \h </w:instrText>
             </w:r>
             <w:r>
               <w:rPr>
@@ -2732,7 +2703,7 @@
                 <w:noProof/>
                 <w:webHidden/>
               </w:rPr>
-              <w:t>18</w:t>
+              <w:t>5</w:t>
             </w:r>
             <w:r>
               <w:rPr>
@@ -2756,13 +2727,13 @@
               <w:lang w:eastAsia="en-CA" w:bidi="ar-SA"/>
             </w:rPr>
           </w:pPr>
-          <w:hyperlink w:anchor="_Toc366668714" w:history="1">
+          <w:hyperlink w:anchor="_Toc367192562" w:history="1">
             <w:r>
               <w:rPr>
                 <w:rStyle w:val="Hyperlink"/>
                 <w:noProof/>
               </w:rPr>
-              <w:t>Figure 3: The Data Explorer Panel</w:t>
+              <w:t>Figure 3: Add Image Window</w:t>
             </w:r>
             <w:r>
               <w:rPr>
@@ -2783,7 +2754,149 @@
                 <w:noProof/>
                 <w:webHidden/>
               </w:rPr>
-              <w:instrText xml:space="preserve"> PAGEREF _Toc366668714 \h </w:instrText>
+              <w:instrText xml:space="preserve"> PAGEREF _Toc367192562 \h </w:instrText>
+            </w:r>
+            <w:r>
+              <w:rPr>
+                <w:noProof/>
+                <w:webHidden/>
+              </w:rPr>
+            </w:r>
+            <w:r>
+              <w:rPr>
+                <w:noProof/>
+                <w:webHidden/>
+              </w:rPr>
+              <w:fldChar w:fldCharType="separate"/>
+            </w:r>
+            <w:r>
+              <w:rPr>
+                <w:noProof/>
+                <w:webHidden/>
+              </w:rPr>
+              <w:t>8</w:t>
+            </w:r>
+            <w:r>
+              <w:rPr>
+                <w:noProof/>
+                <w:webHidden/>
+              </w:rPr>
+              <w:fldChar w:fldCharType="end"/>
+            </w:r>
+          </w:hyperlink>
+        </w:p>
+        <w:p>
+          <w:pPr>
+            <w:pStyle w:val="TableofFigures"/>
+            <w:tabs>
+              <w:tab w:val="right" w:leader="dot" w:pos="10070"/>
+            </w:tabs>
+            <w:rPr>
+              <w:rFonts w:asciiTheme="minorHAnsi" w:hAnsiTheme="minorHAnsi"/>
+              <w:noProof/>
+              <w:sz w:val="22"/>
+              <w:lang w:eastAsia="en-CA" w:bidi="ar-SA"/>
+            </w:rPr>
+          </w:pPr>
+          <w:hyperlink w:anchor="_Toc367192563" w:history="1">
+            <w:r>
+              <w:rPr>
+                <w:rStyle w:val="Hyperlink"/>
+                <w:noProof/>
+              </w:rPr>
+              <w:t>Figure 4: Configure Ingest Modules</w:t>
+            </w:r>
+            <w:r>
+              <w:rPr>
+                <w:noProof/>
+                <w:webHidden/>
+              </w:rPr>
+              <w:tab/>
+            </w:r>
+            <w:r>
+              <w:rPr>
+                <w:noProof/>
+                <w:webHidden/>
+              </w:rPr>
+              <w:fldChar w:fldCharType="begin"/>
+            </w:r>
+            <w:r>
+              <w:rPr>
+                <w:noProof/>
+                <w:webHidden/>
+              </w:rPr>
+              <w:instrText xml:space="preserve"> PAGEREF _Toc367192563 \h </w:instrText>
+            </w:r>
+            <w:r>
+              <w:rPr>
+                <w:noProof/>
+                <w:webHidden/>
+              </w:rPr>
+            </w:r>
+            <w:r>
+              <w:rPr>
+                <w:noProof/>
+                <w:webHidden/>
+              </w:rPr>
+              <w:fldChar w:fldCharType="separate"/>
+            </w:r>
+            <w:r>
+              <w:rPr>
+                <w:noProof/>
+                <w:webHidden/>
+              </w:rPr>
+              <w:t>11</w:t>
+            </w:r>
+            <w:r>
+              <w:rPr>
+                <w:noProof/>
+                <w:webHidden/>
+              </w:rPr>
+              <w:fldChar w:fldCharType="end"/>
+            </w:r>
+          </w:hyperlink>
+        </w:p>
+        <w:p>
+          <w:pPr>
+            <w:pStyle w:val="TableofFigures"/>
+            <w:tabs>
+              <w:tab w:val="right" w:leader="dot" w:pos="10070"/>
+            </w:tabs>
+            <w:rPr>
+              <w:rFonts w:asciiTheme="minorHAnsi" w:hAnsiTheme="minorHAnsi"/>
+              <w:noProof/>
+              <w:sz w:val="22"/>
+              <w:lang w:eastAsia="en-CA" w:bidi="ar-SA"/>
+            </w:rPr>
+          </w:pPr>
+          <w:hyperlink w:anchor="_Toc367192564" w:history="1">
+            <w:r>
+              <w:rPr>
+                <w:rStyle w:val="Hyperlink"/>
+                <w:noProof/>
+              </w:rPr>
+              <w:t>Figure 5: Autopsy Interface Window</w:t>
+            </w:r>
+            <w:r>
+              <w:rPr>
+                <w:noProof/>
+                <w:webHidden/>
+              </w:rPr>
+              <w:tab/>
+            </w:r>
+            <w:r>
+              <w:rPr>
+                <w:noProof/>
+                <w:webHidden/>
+              </w:rPr>
+              <w:fldChar w:fldCharType="begin"/>
+            </w:r>
+            <w:r>
+              <w:rPr>
+                <w:noProof/>
+                <w:webHidden/>
+              </w:rPr>
+              <w:instrText xml:space="preserve"> PAGEREF _Toc367192564 \h </w:instrText>
             </w:r>
             <w:r>
               <w:rPr>
@@ -2827,13 +2940,13 @@
               <w:lang w:eastAsia="en-CA" w:bidi="ar-SA"/>
             </w:rPr>
           </w:pPr>
-          <w:hyperlink w:anchor="_Toc366668715" w:history="1">
+          <w:hyperlink w:anchor="_Toc367192565" w:history="1">
             <w:r>
               <w:rPr>
                 <w:rStyle w:val="Hyperlink"/>
                 <w:noProof/>
               </w:rPr>
-              <w:t>Figure 4: Result Viewer Directory View</w:t>
+              <w:t>Figure 6: The Data Explorer Panel</w:t>
             </w:r>
             <w:r>
               <w:rPr>
@@ -2854,7 +2967,7 @@
                 <w:noProof/>
                 <w:webHidden/>
               </w:rPr>
-              <w:instrText xml:space="preserve"> PAGEREF _Toc366668715 \h </w:instrText>
+              <w:instrText xml:space="preserve"> PAGEREF _Toc367192565 \h </w:instrText>
             </w:r>
             <w:r>
               <w:rPr>
@@ -2898,13 +3011,13 @@
               <w:lang w:eastAsia="en-CA" w:bidi="ar-SA"/>
             </w:rPr>
           </w:pPr>
-          <w:hyperlink w:anchor="_Toc366668716" w:history="1">
+          <w:hyperlink w:anchor="_Toc367192566" w:history="1">
             <w:r>
               <w:rPr>
                 <w:rStyle w:val="Hyperlink"/>
                 <w:noProof/>
               </w:rPr>
-              <w:t>Figure 5: Result Viewer Thumbnail View</w:t>
+              <w:t>Figure 7: Result Viewer – Directory Listing Table View</w:t>
             </w:r>
             <w:r>
               <w:rPr>
@@ -2925,7 +3038,7 @@
                 <w:noProof/>
                 <w:webHidden/>
               </w:rPr>
-              <w:instrText xml:space="preserve"> PAGEREF _Toc366668716 \h </w:instrText>
+              <w:instrText xml:space="preserve"> PAGEREF _Toc367192566 \h </w:instrText>
             </w:r>
             <w:r>
               <w:rPr>
@@ -2969,13 +3082,13 @@
               <w:lang w:eastAsia="en-CA" w:bidi="ar-SA"/>
             </w:rPr>
           </w:pPr>
-          <w:hyperlink w:anchor="_Toc366668717" w:history="1">
+          <w:hyperlink w:anchor="_Toc367192567" w:history="1">
             <w:r>
               <w:rPr>
                 <w:rStyle w:val="Hyperlink"/>
                 <w:noProof/>
               </w:rPr>
-              <w:t>Figure 6: Result Viewer Keyword Search</w:t>
+              <w:t>Figure 8: Result Viewer – Directory Listing Thumbnail View</w:t>
             </w:r>
             <w:r>
               <w:rPr>
@@ -2996,7 +3109,7 @@
                 <w:noProof/>
                 <w:webHidden/>
               </w:rPr>
-              <w:instrText xml:space="preserve"> PAGEREF _Toc366668717 \h </w:instrText>
+              <w:instrText xml:space="preserve"> PAGEREF _Toc367192567 \h </w:instrText>
             </w:r>
             <w:r>
               <w:rPr>
@@ -3016,7 +3129,7 @@
                 <w:noProof/>
                 <w:webHidden/>
               </w:rPr>
-              <w:t>21</w:t>
+              <w:t>22</w:t>
             </w:r>
             <w:r>
               <w:rPr>
@@ -3040,13 +3153,13 @@
               <w:lang w:eastAsia="en-CA" w:bidi="ar-SA"/>
             </w:rPr>
           </w:pPr>
-          <w:hyperlink w:anchor="_Toc366668718" w:history="1">
+          <w:hyperlink w:anchor="_Toc367192568" w:history="1">
             <w:r>
               <w:rPr>
                 <w:rStyle w:val="Hyperlink"/>
                 <w:noProof/>
               </w:rPr>
-              <w:t>Figure 7: The Content Viewer</w:t>
+              <w:t>Figure 9: Result Viewer – Keyword Search View</w:t>
             </w:r>
             <w:r>
               <w:rPr>
@@ -3067,7 +3180,7 @@
                 <w:noProof/>
                 <w:webHidden/>
               </w:rPr>
-              <w:instrText xml:space="preserve"> PAGEREF _Toc366668718 \h </w:instrText>
+              <w:instrText xml:space="preserve"> PAGEREF _Toc367192568 \h </w:instrText>
             </w:r>
             <w:r>
               <w:rPr>
@@ -3087,7 +3200,149 @@
                 <w:noProof/>
                 <w:webHidden/>
               </w:rPr>
-              <w:t>23</w:t>
+              <w:t>22</w:t>
+            </w:r>
+            <w:r>
+              <w:rPr>
+                <w:noProof/>
+                <w:webHidden/>
+              </w:rPr>
+              <w:fldChar w:fldCharType="end"/>
+            </w:r>
+          </w:hyperlink>
+        </w:p>
+        <w:p>
+          <w:pPr>
+            <w:pStyle w:val="TableofFigures"/>
+            <w:tabs>
+              <w:tab w:val="right" w:leader="dot" w:pos="10070"/>
+            </w:tabs>
+            <w:rPr>
+              <w:rFonts w:asciiTheme="minorHAnsi" w:hAnsiTheme="minorHAnsi"/>
+              <w:noProof/>
+              <w:sz w:val="22"/>
+              <w:lang w:eastAsia="en-CA" w:bidi="ar-SA"/>
+            </w:rPr>
+          </w:pPr>
+          <w:hyperlink w:anchor="_Toc367192569" w:history="1">
+            <w:r>
+              <w:rPr>
+                <w:rStyle w:val="Hyperlink"/>
+                <w:noProof/>
+              </w:rPr>
+              <w:t>Figure 10: HTML Report</w:t>
+            </w:r>
+            <w:r>
+              <w:rPr>
+                <w:noProof/>
+                <w:webHidden/>
+              </w:rPr>
+              <w:tab/>
+            </w:r>
+            <w:r>
+              <w:rPr>
+                <w:noProof/>
+                <w:webHidden/>
+              </w:rPr>
+              <w:fldChar w:fldCharType="begin"/>
+            </w:r>
+            <w:r>
+              <w:rPr>
+                <w:noProof/>
+                <w:webHidden/>
+              </w:rPr>
+              <w:instrText xml:space="preserve"> PAGEREF _Toc367192569 \h </w:instrText>
+            </w:r>
+            <w:r>
+              <w:rPr>
+                <w:noProof/>
+                <w:webHidden/>
+              </w:rPr>
+            </w:r>
+            <w:r>
+              <w:rPr>
+                <w:noProof/>
+                <w:webHidden/>
+              </w:rPr>
+              <w:fldChar w:fldCharType="separate"/>
+            </w:r>
+            <w:r>
+              <w:rPr>
+                <w:noProof/>
+                <w:webHidden/>
+              </w:rPr>
+              <w:t>37</w:t>
+            </w:r>
+            <w:r>
+              <w:rPr>
+                <w:noProof/>
+                <w:webHidden/>
+              </w:rPr>
+              <w:fldChar w:fldCharType="end"/>
+            </w:r>
+          </w:hyperlink>
+        </w:p>
+        <w:p>
+          <w:pPr>
+            <w:pStyle w:val="TableofFigures"/>
+            <w:tabs>
+              <w:tab w:val="right" w:leader="dot" w:pos="10070"/>
+            </w:tabs>
+            <w:rPr>
+              <w:rFonts w:asciiTheme="minorHAnsi" w:hAnsiTheme="minorHAnsi"/>
+              <w:noProof/>
+              <w:sz w:val="22"/>
+              <w:lang w:eastAsia="en-CA" w:bidi="ar-SA"/>
+            </w:rPr>
+          </w:pPr>
+          <w:hyperlink w:anchor="_Toc367192570" w:history="1">
+            <w:r>
+              <w:rPr>
+                <w:rStyle w:val="Hyperlink"/>
+                <w:noProof/>
+              </w:rPr>
+              <w:t>Figure 11: Recent Activity Section</w:t>
+            </w:r>
+            <w:r>
+              <w:rPr>
+                <w:noProof/>
+                <w:webHidden/>
+              </w:rPr>
+              <w:tab/>
+            </w:r>
+            <w:r>
+              <w:rPr>
+                <w:noProof/>
+                <w:webHidden/>
+              </w:rPr>
+              <w:fldChar w:fldCharType="begin"/>
+            </w:r>
+            <w:r>
+              <w:rPr>
+                <w:noProof/>
+                <w:webHidden/>
+              </w:rPr>
+              <w:instrText xml:space="preserve"> PAGEREF _Toc367192570 \h </w:instrText>
+            </w:r>
+            <w:r>
+              <w:rPr>
+                <w:noProof/>
+                <w:webHidden/>
+              </w:rPr>
+            </w:r>
+            <w:r>
+              <w:rPr>
+                <w:noProof/>
+                <w:webHidden/>
+              </w:rPr>
+              <w:fldChar w:fldCharType="separate"/>
+            </w:r>
+            <w:r>
+              <w:rPr>
+                <w:noProof/>
+                <w:webHidden/>
+              </w:rPr>
+              <w:t>44</w:t>
             </w:r>
             <w:r>
               <w:rPr>
@@ -3120,7 +3375,7 @@
           </w:pPr>
           <w:bookmarkStart w:id="2" w:name="_Toc351984431"/>
           <w:bookmarkStart w:id="3" w:name="_Ref352165385"/>
-          <w:bookmarkStart w:id="4" w:name="_Toc366857266"/>
+          <w:bookmarkStart w:id="4" w:name="_Toc367192529"/>
           <w:r>
             <w:lastRenderedPageBreak/>
             <w:t>Chapter 1 – I</w:t>
@@ -3241,7 +3496,7 @@
                   <w:pStyle w:val="Heading2"/>
                   <w:outlineLvl w:val="1"/>
                 </w:pPr>
-                <w:bookmarkStart w:id="5" w:name="_Toc366857267"/>
+                <w:bookmarkStart w:id="5" w:name="_Toc367192530"/>
                 <w:r>
                   <w:t>Organization</w:t>
                 </w:r>
@@ -3876,7 +4131,7 @@
                   <w:pStyle w:val="Heading2"/>
                   <w:outlineLvl w:val="1"/>
                 </w:pPr>
-                <w:bookmarkStart w:id="6" w:name="_Toc366857268"/>
+                <w:bookmarkStart w:id="6" w:name="_Toc367192531"/>
                 <w:r>
                   <w:t>Before you Begin</w:t>
                 </w:r>
@@ -4194,7 +4449,7 @@
                   <w:outlineLvl w:val="1"/>
                 </w:pPr>
                 <w:bookmarkStart w:id="7" w:name="_Ref352165460"/>
-                <w:bookmarkStart w:id="8" w:name="_Toc366857269"/>
+                <w:bookmarkStart w:id="8" w:name="_Toc367192532"/>
                 <w:r>
                   <w:t>Overview of Digital Forensics</w:t>
                 </w:r>
@@ -4420,21 +4675,7 @@
                     <w:rPr>
                       <w:rStyle w:val="Hyperlink"/>
                     </w:rPr>
-                    <w:t>wiki.sleuthkit.org/</w:t>
-                  </w:r>
-                  <w:proofErr w:type="spellStart"/>
-                  <w:r>
-                    <w:rPr>
-                      <w:rStyle w:val="Hyperlink"/>
-                    </w:rPr>
-                    <w:t>index.php?title</w:t>
-                  </w:r>
-                  <w:proofErr w:type="spellEnd"/>
-                  <w:r>
-                    <w:rPr>
-                      <w:rStyle w:val="Hyperlink"/>
-                    </w:rPr>
-                    <w:t>=Autopsy</w:t>
+                    <w:t>wiki.sleuthkit.org/Autopsy</w:t>
                   </w:r>
                 </w:hyperlink>
                 <w:r>
@@ -4450,7 +4691,7 @@
           </w:pPr>
           <w:bookmarkStart w:id="9" w:name="_Ref351981134"/>
           <w:bookmarkStart w:id="10" w:name="_Toc351984435"/>
-          <w:bookmarkStart w:id="11" w:name="_Toc366857270"/>
+          <w:bookmarkStart w:id="11" w:name="_Toc367192533"/>
           <w:r>
             <w:lastRenderedPageBreak/>
             <w:t>Chapter 2 – G</w:t>
@@ -4644,7 +4885,7 @@
                   <w:pStyle w:val="Caption"/>
                 </w:pPr>
                 <w:bookmarkStart w:id="12" w:name="_Ref365983159"/>
-                <w:bookmarkStart w:id="13" w:name="_Toc366668712"/>
+                <w:bookmarkStart w:id="13" w:name="_Toc367192560"/>
                 <w:r>
                   <w:t xml:space="preserve">Figure </w:t>
                 </w:r>
@@ -4956,7 +5197,7 @@
                   <w:pStyle w:val="Heading2"/>
                   <w:outlineLvl w:val="1"/>
                 </w:pPr>
-                <w:bookmarkStart w:id="15" w:name="_Toc366857271"/>
+                <w:bookmarkStart w:id="15" w:name="_Toc367192534"/>
                 <w:r>
                   <w:lastRenderedPageBreak/>
                   <w:t>Creating a Case</w:t>
@@ -5165,6 +5406,7 @@
                   <w:pStyle w:val="Caption"/>
                 </w:pPr>
                 <w:bookmarkStart w:id="16" w:name="_Ref366760344"/>
+                <w:bookmarkStart w:id="17" w:name="_Toc367192561"/>
                 <w:r>
                   <w:t xml:space="preserve">Figure </w:t>
                 </w:r>
@@ -5180,6 +5422,7 @@
                 <w:r>
                   <w:t>: Autopsy Welcome Window</w:t>
                 </w:r>
+                <w:bookmarkEnd w:id="17"/>
               </w:p>
               <w:p>
                 <w:pPr>
@@ -5247,7 +5490,7 @@
                   <w:spacing w:after="100"/>
                   <w:outlineLvl w:val="3"/>
                 </w:pPr>
-                <w:bookmarkStart w:id="17" w:name="_Ref366764753"/>
+                <w:bookmarkStart w:id="18" w:name="_Ref366764753"/>
                 <w:r>
                   <w:lastRenderedPageBreak/>
                   <w:t>To create a c</w:t>
@@ -5255,7 +5498,7 @@
                 <w:r>
                   <w:t>ase</w:t>
                 </w:r>
-                <w:bookmarkEnd w:id="17"/>
+                <w:bookmarkEnd w:id="18"/>
               </w:p>
             </w:tc>
             <w:tc>
@@ -5476,14 +5719,12 @@
                 <w:r>
                   <w:t xml:space="preserve">lick </w:t>
                 </w:r>
-                <w:proofErr w:type="gramStart"/>
                 <w:r>
                   <w:rPr>
                     <w:rStyle w:val="Strong"/>
                   </w:rPr>
                   <w:t>Next</w:t>
                 </w:r>
-                <w:proofErr w:type="gramEnd"/>
                 <w:r>
                   <w:t xml:space="preserve">. </w:t>
                 </w:r>
@@ -5900,10 +6141,10 @@
                   <w:pStyle w:val="Heading2"/>
                   <w:outlineLvl w:val="1"/>
                 </w:pPr>
-                <w:bookmarkStart w:id="18" w:name="_Toc351984438"/>
-                <w:bookmarkStart w:id="19" w:name="_Ref351992942"/>
-                <w:bookmarkStart w:id="20" w:name="_Ref351992952"/>
-                <w:bookmarkStart w:id="21" w:name="_Toc366857272"/>
+                <w:bookmarkStart w:id="19" w:name="_Toc351984438"/>
+                <w:bookmarkStart w:id="20" w:name="_Ref351992942"/>
+                <w:bookmarkStart w:id="21" w:name="_Ref351992952"/>
+                <w:bookmarkStart w:id="22" w:name="_Toc367192535"/>
                 <w:r>
                   <w:t xml:space="preserve">Adding a </w:t>
                 </w:r>
@@ -5913,10 +6154,10 @@
                 <w:r>
                   <w:t xml:space="preserve"> Image</w:t>
                 </w:r>
-                <w:bookmarkEnd w:id="18"/>
                 <w:bookmarkEnd w:id="19"/>
                 <w:bookmarkEnd w:id="20"/>
                 <w:bookmarkEnd w:id="21"/>
+                <w:bookmarkEnd w:id="22"/>
               </w:p>
               <w:p>
                 <w:r>
@@ -6029,7 +6270,8 @@
                 <w:pPr>
                   <w:pStyle w:val="Caption"/>
                 </w:pPr>
-                <w:bookmarkStart w:id="22" w:name="_Ref366857459"/>
+                <w:bookmarkStart w:id="23" w:name="_Ref366857459"/>
+                <w:bookmarkStart w:id="24" w:name="_Toc367192562"/>
                 <w:r>
                   <w:t xml:space="preserve">Figure </w:t>
                 </w:r>
@@ -6041,10 +6283,11 @@
                     <w:t>3</w:t>
                   </w:r>
                 </w:fldSimple>
-                <w:bookmarkEnd w:id="22"/>
+                <w:bookmarkEnd w:id="23"/>
                 <w:r>
                   <w:t>: Add Image Window</w:t>
                 </w:r>
+                <w:bookmarkEnd w:id="24"/>
               </w:p>
               <w:tbl>
                 <w:tblPr>
@@ -6447,14 +6690,14 @@
                   <w:pStyle w:val="Heading2"/>
                   <w:outlineLvl w:val="1"/>
                 </w:pPr>
-                <w:bookmarkStart w:id="23" w:name="_Toc366857273"/>
-                <w:bookmarkStart w:id="24" w:name="_Ref351809428"/>
-                <w:bookmarkStart w:id="25" w:name="_Ref351809469"/>
-                <w:bookmarkStart w:id="26" w:name="_Toc351984439"/>
+                <w:bookmarkStart w:id="25" w:name="_Ref351809428"/>
+                <w:bookmarkStart w:id="26" w:name="_Ref351809469"/>
+                <w:bookmarkStart w:id="27" w:name="_Toc351984439"/>
+                <w:bookmarkStart w:id="28" w:name="_Toc367192536"/>
                 <w:r>
                   <w:t>Configuring Disk Analysis</w:t>
                 </w:r>
-                <w:bookmarkEnd w:id="23"/>
+                <w:bookmarkEnd w:id="28"/>
                 <w:r>
                   <w:fldChar w:fldCharType="begin"/>
                 </w:r>
@@ -6486,9 +6729,9 @@
                 <w:r>
                   <w:fldChar w:fldCharType="end"/>
                 </w:r>
-                <w:bookmarkEnd w:id="24"/>
                 <w:bookmarkEnd w:id="25"/>
                 <w:bookmarkEnd w:id="26"/>
+                <w:bookmarkEnd w:id="27"/>
                 <w:r>
                   <w:fldChar w:fldCharType="begin"/>
                 </w:r>
@@ -6616,6 +6859,7 @@
               <w:p/>
               <w:p>
                 <w:r>
+                  <w:lastRenderedPageBreak/>
                   <w:t xml:space="preserve">The ingest process uses modules that analyze specific types of data. </w:t>
                 </w:r>
                 <w:r>
@@ -6672,7 +6916,7 @@
                   <w:pStyle w:val="Caption"/>
                   <w:keepNext/>
                 </w:pPr>
-                <w:bookmarkStart w:id="27" w:name="_Ref366761376"/>
+                <w:bookmarkStart w:id="29" w:name="_Ref366761376"/>
                 <w:r>
                   <w:t xml:space="preserve">Table </w:t>
                 </w:r>
@@ -6684,7 +6928,7 @@
                     <w:t>1</w:t>
                   </w:r>
                 </w:fldSimple>
-                <w:bookmarkEnd w:id="27"/>
+                <w:bookmarkEnd w:id="29"/>
                 <w:r>
                   <w:t>: Ingest Modules</w:t>
                 </w:r>
@@ -7160,13 +7404,8 @@
                         <w:framePr w:hSpace="180" w:wrap="around" w:vAnchor="text" w:hAnchor="text" w:y="1"/>
                         <w:suppressOverlap/>
                       </w:pPr>
-                      <w:proofErr w:type="spellStart"/>
                       <w:r>
-                        <w:t>Exif</w:t>
-                      </w:r>
-                      <w:proofErr w:type="spellEnd"/>
-                      <w:r>
-                        <w:t xml:space="preserve"> Parser</w:t>
+                        <w:t>Exif Parser</w:t>
                       </w:r>
                       <w:r>
                         <w:fldChar w:fldCharType="begin"/>
@@ -7247,7 +7486,6 @@
                         <w:suppressOverlap/>
                       </w:pPr>
                       <w:r>
-                        <w:lastRenderedPageBreak/>
                         <w:t xml:space="preserve">Recent Activity </w:t>
                       </w:r>
                       <w:r>
@@ -7361,6 +7599,7 @@
               </w:tbl>
               <w:p>
                 <w:r>
+                  <w:lastRenderedPageBreak/>
                   <w:t xml:space="preserve">You can also </w:t>
                 </w:r>
                 <w:r>
@@ -7536,7 +7775,6 @@
                     <w:noProof/>
                     <w:lang w:eastAsia="en-CA" w:bidi="ar-SA"/>
                   </w:rPr>
-                  <w:lastRenderedPageBreak/>
                   <w:drawing>
                     <wp:inline distT="0" distB="0" distL="0" distR="0">
                       <wp:extent cx="3928572" cy="2357143"/>
@@ -7592,7 +7830,8 @@
                 <w:pPr>
                   <w:pStyle w:val="Caption"/>
                 </w:pPr>
-                <w:bookmarkStart w:id="28" w:name="_Ref366761715"/>
+                <w:bookmarkStart w:id="30" w:name="_Ref366761715"/>
+                <w:bookmarkStart w:id="31" w:name="_Toc367192563"/>
                 <w:r>
                   <w:t xml:space="preserve">Figure </w:t>
                 </w:r>
@@ -7604,10 +7843,11 @@
                     <w:t>4</w:t>
                   </w:r>
                 </w:fldSimple>
-                <w:bookmarkEnd w:id="28"/>
+                <w:bookmarkEnd w:id="30"/>
                 <w:r>
                   <w:t>: Configure Ingest Modules</w:t>
                 </w:r>
+                <w:bookmarkEnd w:id="31"/>
               </w:p>
             </w:tc>
           </w:tr>
@@ -7753,6 +7993,7 @@
                   <w:pStyle w:val="ListContinue"/>
                 </w:pPr>
                 <w:r>
+                  <w:lastRenderedPageBreak/>
                   <w:t xml:space="preserve">Autopsy begins analyzing the contents of the disk image. </w:t>
                 </w:r>
                 <w:r>
@@ -7865,7 +8106,6 @@
                     <w:noProof/>
                     <w:lang w:eastAsia="en-CA" w:bidi="ar-SA"/>
                   </w:rPr>
-                  <w:lastRenderedPageBreak/>
                   <w:drawing>
                     <wp:inline distT="0" distB="0" distL="0" distR="0">
                       <wp:extent cx="3864000" cy="2208000"/>
@@ -7943,7 +8183,7 @@
                   <w:pStyle w:val="Heading4"/>
                   <w:outlineLvl w:val="3"/>
                 </w:pPr>
-                <w:bookmarkStart w:id="29" w:name="_Ref352566018"/>
+                <w:bookmarkStart w:id="32" w:name="_Ref352566018"/>
                 <w:r>
                   <w:lastRenderedPageBreak/>
                   <w:t xml:space="preserve">To </w:t>
@@ -7954,7 +8194,7 @@
                 <w:r>
                   <w:t xml:space="preserve"> ingest</w:t>
                 </w:r>
-                <w:bookmarkEnd w:id="29"/>
+                <w:bookmarkEnd w:id="32"/>
                 <w:r>
                   <w:fldChar w:fldCharType="begin"/>
                 </w:r>
@@ -8047,15 +8287,7 @@
                   <w:t>ght-click the blue progres</w:t>
                 </w:r>
                 <w:r>
-                  <w:t xml:space="preserve">s </w:t>
-                </w:r>
-                <w:proofErr w:type="gramStart"/>
-                <w:r>
-                  <w:t>bar</w:t>
-                </w:r>
-                <w:proofErr w:type="gramEnd"/>
-                <w:r>
-                  <w:t xml:space="preserve"> and then </w:t>
+                  <w:t xml:space="preserve">s bar and then </w:t>
                 </w:r>
                 <w:r>
                   <w:t>click</w:t>
@@ -8151,6 +8383,7 @@
                   <w:pStyle w:val="ListContinue"/>
                 </w:pPr>
                 <w:r>
+                  <w:lastRenderedPageBreak/>
                   <w:t xml:space="preserve">The </w:t>
                 </w:r>
                 <w:r>
@@ -8169,7 +8402,6 @@
                     <w:noProof/>
                     <w:lang w:eastAsia="en-CA" w:bidi="ar-SA"/>
                   </w:rPr>
-                  <w:lastRenderedPageBreak/>
                   <w:drawing>
                     <wp:inline distT="0" distB="0" distL="0" distR="0">
                       <wp:extent cx="3780953" cy="1685714"/>
@@ -8282,7 +8514,7 @@
                   <w:pStyle w:val="Heading4"/>
                   <w:outlineLvl w:val="3"/>
                 </w:pPr>
-                <w:bookmarkStart w:id="30" w:name="_Ref352395471"/>
+                <w:bookmarkStart w:id="33" w:name="_Ref352395471"/>
                 <w:r>
                   <w:lastRenderedPageBreak/>
                   <w:t xml:space="preserve">To </w:t>
@@ -8293,7 +8525,7 @@
                 <w:r>
                   <w:t xml:space="preserve"> ingest</w:t>
                 </w:r>
-                <w:bookmarkEnd w:id="30"/>
+                <w:bookmarkEnd w:id="33"/>
                 <w:r>
                   <w:fldChar w:fldCharType="begin"/>
                 </w:r>
@@ -8707,6 +8939,7 @@
                   <w:pStyle w:val="ListContinue"/>
                 </w:pPr>
                 <w:r>
+                  <w:lastRenderedPageBreak/>
                   <w:t xml:space="preserve">The </w:t>
                 </w:r>
                 <w:r>
@@ -8725,7 +8958,6 @@
                     <w:noProof/>
                     <w:lang w:eastAsia="en-CA" w:bidi="ar-SA"/>
                   </w:rPr>
-                  <w:lastRenderedPageBreak/>
                   <w:drawing>
                     <wp:inline distT="0" distB="0" distL="0" distR="0">
                       <wp:extent cx="3883715" cy="2372286"/>
@@ -8853,10 +9085,10 @@
                   <w:pStyle w:val="Heading2"/>
                   <w:outlineLvl w:val="1"/>
                 </w:pPr>
-                <w:bookmarkStart w:id="31" w:name="_Toc351984440"/>
-                <w:bookmarkStart w:id="32" w:name="_Ref352564987"/>
-                <w:bookmarkStart w:id="33" w:name="_Ref353784477"/>
-                <w:bookmarkStart w:id="34" w:name="_Toc366857274"/>
+                <w:bookmarkStart w:id="34" w:name="_Toc351984440"/>
+                <w:bookmarkStart w:id="35" w:name="_Ref352564987"/>
+                <w:bookmarkStart w:id="36" w:name="_Ref353784477"/>
+                <w:bookmarkStart w:id="37" w:name="_Toc367192537"/>
                 <w:r>
                   <w:t>U</w:t>
                 </w:r>
@@ -8866,10 +9098,10 @@
                 <w:r>
                   <w:t xml:space="preserve"> a Hash Database</w:t>
                 </w:r>
-                <w:bookmarkEnd w:id="31"/>
-                <w:bookmarkEnd w:id="32"/>
-                <w:bookmarkEnd w:id="33"/>
                 <w:bookmarkEnd w:id="34"/>
+                <w:bookmarkEnd w:id="35"/>
+                <w:bookmarkEnd w:id="36"/>
+                <w:bookmarkEnd w:id="37"/>
                 <w:r>
                   <w:fldChar w:fldCharType="begin"/>
                 </w:r>
@@ -9111,6 +9343,7 @@
                     <w:rFonts w:eastAsia="Times New Roman"/>
                     <w:lang w:eastAsia="en-CA" w:bidi="ar-SA"/>
                   </w:rPr>
+                  <w:lastRenderedPageBreak/>
                   <w:t>You can use hash databases with the following formats</w:t>
                 </w:r>
               </w:p>
@@ -9119,7 +9352,6 @@
                   <w:pStyle w:val="ListBullet2"/>
                 </w:pPr>
                 <w:r>
-                  <w:lastRenderedPageBreak/>
                   <w:t>NIST NSRL</w:t>
                 </w:r>
                 <w:r>
@@ -9429,6 +9661,7 @@
                   <w:pStyle w:val="ListContinue"/>
                 </w:pPr>
                 <w:r>
+                  <w:lastRenderedPageBreak/>
                   <w:t xml:space="preserve">The </w:t>
                 </w:r>
                 <w:r>
@@ -9447,7 +9680,6 @@
                     <w:noProof/>
                     <w:lang w:eastAsia="en-CA" w:bidi="ar-SA"/>
                   </w:rPr>
-                  <w:lastRenderedPageBreak/>
                   <w:drawing>
                     <wp:inline distT="0" distB="0" distL="0" distR="0">
                       <wp:extent cx="3866667" cy="2295238"/>
@@ -9632,6 +9864,7 @@
                   <w:pStyle w:val="ListContinue"/>
                 </w:pPr>
                 <w:r>
+                  <w:lastRenderedPageBreak/>
                   <w:t xml:space="preserve">The </w:t>
                 </w:r>
                 <w:r>
@@ -9641,11 +9874,7 @@
                   <w:t>Add Hash Database</w:t>
                 </w:r>
                 <w:r>
-                  <w:t xml:space="preserve"> box updates to show the name </w:t>
-                </w:r>
-                <w:r>
-                  <w:lastRenderedPageBreak/>
-                  <w:t>of the database you selected.</w:t>
+                  <w:t xml:space="preserve"> box updates to show the name of the database you selected.</w:t>
                 </w:r>
               </w:p>
               <w:p>
@@ -10015,6 +10244,7 @@
                   <w:pStyle w:val="ListContinue"/>
                 </w:pPr>
                 <w:r>
+                  <w:lastRenderedPageBreak/>
                   <w:t xml:space="preserve">The </w:t>
                 </w:r>
                 <w:r>
@@ -10027,11 +10257,7 @@
                   <w:t xml:space="preserve"> dialog box appears</w:t>
                 </w:r>
                 <w:r>
-                  <w:t xml:space="preserve"> to show the </w:t>
-                </w:r>
-                <w:r>
-                  <w:lastRenderedPageBreak/>
-                  <w:t>progress of the indexing process</w:t>
+                  <w:t xml:space="preserve"> to show the progress of the indexing process</w:t>
                 </w:r>
                 <w:r>
                   <w:t>.</w:t>
@@ -10265,9 +10491,9 @@
           <w:pPr>
             <w:pStyle w:val="Heading1"/>
           </w:pPr>
-          <w:bookmarkStart w:id="35" w:name="_Ref353462460"/>
-          <w:bookmarkStart w:id="36" w:name="_Ref353462463"/>
-          <w:bookmarkStart w:id="37" w:name="_Toc366857275"/>
+          <w:bookmarkStart w:id="38" w:name="_Ref353462460"/>
+          <w:bookmarkStart w:id="39" w:name="_Ref353462463"/>
+          <w:bookmarkStart w:id="40" w:name="_Toc367192538"/>
           <w:r>
             <w:lastRenderedPageBreak/>
             <w:t xml:space="preserve">Chapter 3 – </w:t>
@@ -10275,9 +10501,9 @@
           <w:r>
             <w:t>Exploring Analyzed Data</w:t>
           </w:r>
-          <w:bookmarkEnd w:id="35"/>
-          <w:bookmarkEnd w:id="36"/>
-          <w:bookmarkEnd w:id="37"/>
+          <w:bookmarkEnd w:id="38"/>
+          <w:bookmarkEnd w:id="39"/>
+          <w:bookmarkEnd w:id="40"/>
         </w:p>
         <w:tbl>
           <w:tblPr>
@@ -10484,8 +10710,8 @@
                 <w:pPr>
                   <w:pStyle w:val="Caption"/>
                 </w:pPr>
-                <w:bookmarkStart w:id="38" w:name="_Ref366763096"/>
-                <w:bookmarkStart w:id="39" w:name="_Toc366668713"/>
+                <w:bookmarkStart w:id="41" w:name="_Ref366763096"/>
+                <w:bookmarkStart w:id="42" w:name="_Toc367192564"/>
                 <w:r>
                   <w:t xml:space="preserve">Figure </w:t>
                 </w:r>
@@ -10497,15 +10723,15 @@
                     <w:t>5</w:t>
                   </w:r>
                 </w:fldSimple>
-                <w:bookmarkEnd w:id="38"/>
+                <w:bookmarkEnd w:id="41"/>
                 <w:r>
                   <w:t>: Autopsy Interface Window</w:t>
                 </w:r>
-                <w:bookmarkEnd w:id="39"/>
-              </w:p>
-              <w:p>
-                <w:bookmarkStart w:id="40" w:name="_Ref353546512"/>
-                <w:bookmarkStart w:id="41" w:name="_Ref353546528"/>
+                <w:bookmarkEnd w:id="42"/>
+              </w:p>
+              <w:p>
+                <w:bookmarkStart w:id="43" w:name="_Ref353546512"/>
+                <w:bookmarkStart w:id="44" w:name="_Ref353546528"/>
               </w:p>
               <w:p/>
               <w:p/>
@@ -10519,18 +10745,18 @@
                   <w:pStyle w:val="Heading2"/>
                   <w:outlineLvl w:val="1"/>
                 </w:pPr>
-                <w:bookmarkStart w:id="42" w:name="_Ref353779064"/>
-                <w:bookmarkStart w:id="43" w:name="_Ref353779070"/>
-                <w:bookmarkStart w:id="44" w:name="_Toc366857276"/>
+                <w:bookmarkStart w:id="45" w:name="_Ref353779064"/>
+                <w:bookmarkStart w:id="46" w:name="_Ref353779070"/>
+                <w:bookmarkStart w:id="47" w:name="_Toc367192539"/>
                 <w:r>
                   <w:lastRenderedPageBreak/>
                   <w:t>Using the Data Explorer</w:t>
                 </w:r>
-                <w:bookmarkEnd w:id="40"/>
-                <w:bookmarkEnd w:id="41"/>
-                <w:bookmarkEnd w:id="42"/>
                 <w:bookmarkEnd w:id="43"/>
                 <w:bookmarkEnd w:id="44"/>
+                <w:bookmarkEnd w:id="45"/>
+                <w:bookmarkEnd w:id="46"/>
+                <w:bookmarkEnd w:id="47"/>
                 <w:r>
                   <w:fldChar w:fldCharType="begin"/>
                 </w:r>
@@ -10786,8 +11012,8 @@
                 <w:pPr>
                   <w:pStyle w:val="Caption"/>
                 </w:pPr>
-                <w:bookmarkStart w:id="45" w:name="_Ref366763117"/>
-                <w:bookmarkStart w:id="46" w:name="_Toc366668714"/>
+                <w:bookmarkStart w:id="48" w:name="_Ref366763117"/>
+                <w:bookmarkStart w:id="49" w:name="_Toc367192565"/>
                 <w:r>
                   <w:t xml:space="preserve">Figure </w:t>
                 </w:r>
@@ -10799,11 +11025,11 @@
                     <w:t>6</w:t>
                   </w:r>
                 </w:fldSimple>
-                <w:bookmarkEnd w:id="45"/>
+                <w:bookmarkEnd w:id="48"/>
                 <w:r>
                   <w:t>: The Data Explorer Panel</w:t>
                 </w:r>
-                <w:bookmarkEnd w:id="46"/>
+                <w:bookmarkEnd w:id="49"/>
               </w:p>
               <w:p>
                 <w:r>
@@ -10859,7 +11085,7 @@
                 </w:r>
               </w:p>
               <w:p>
-                <w:bookmarkStart w:id="47" w:name="_Ref352326269"/>
+                <w:bookmarkStart w:id="50" w:name="_Ref352326269"/>
               </w:p>
               <w:p/>
               <w:p>
@@ -10867,15 +11093,15 @@
                   <w:pStyle w:val="Heading2"/>
                   <w:outlineLvl w:val="1"/>
                 </w:pPr>
-                <w:bookmarkStart w:id="48" w:name="_Ref353780788"/>
-                <w:bookmarkStart w:id="49" w:name="_Toc366857277"/>
+                <w:bookmarkStart w:id="51" w:name="_Ref353780788"/>
+                <w:bookmarkStart w:id="52" w:name="_Toc367192540"/>
                 <w:r>
                   <w:lastRenderedPageBreak/>
                   <w:t>Using the Result Viewer</w:t>
                 </w:r>
-                <w:bookmarkEnd w:id="47"/>
-                <w:bookmarkEnd w:id="48"/>
-                <w:bookmarkEnd w:id="49"/>
+                <w:bookmarkEnd w:id="50"/>
+                <w:bookmarkEnd w:id="51"/>
+                <w:bookmarkEnd w:id="52"/>
                 <w:r>
                   <w:fldChar w:fldCharType="begin"/>
                 </w:r>
@@ -11051,9 +11277,9 @@
                 <w:pPr>
                   <w:pStyle w:val="Caption"/>
                 </w:pPr>
-                <w:bookmarkStart w:id="50" w:name="_Ref353438626"/>
-                <w:bookmarkStart w:id="51" w:name="_Ref352321861"/>
-                <w:bookmarkStart w:id="52" w:name="_Toc366668715"/>
+                <w:bookmarkStart w:id="53" w:name="_Ref353438626"/>
+                <w:bookmarkStart w:id="54" w:name="_Ref352321861"/>
+                <w:bookmarkStart w:id="55" w:name="_Toc367192566"/>
                 <w:r>
                   <w:t xml:space="preserve">Figure </w:t>
                 </w:r>
@@ -11065,7 +11291,7 @@
                     <w:t>7</w:t>
                   </w:r>
                 </w:fldSimple>
-                <w:bookmarkEnd w:id="50"/>
+                <w:bookmarkEnd w:id="53"/>
                 <w:r>
                   <w:t xml:space="preserve">: Result Viewer </w:t>
                 </w:r>
@@ -11081,8 +11307,8 @@
                 <w:r>
                   <w:t>View</w:t>
                 </w:r>
-                <w:bookmarkEnd w:id="51"/>
-                <w:bookmarkEnd w:id="52"/>
+                <w:bookmarkEnd w:id="54"/>
+                <w:bookmarkEnd w:id="55"/>
               </w:p>
               <w:p>
                 <w:r>
@@ -11550,9 +11776,9 @@
                 <w:pPr>
                   <w:pStyle w:val="Caption"/>
                 </w:pPr>
-                <w:bookmarkStart w:id="53" w:name="_Ref366763284"/>
-                <w:bookmarkStart w:id="54" w:name="_Ref352321609"/>
-                <w:bookmarkStart w:id="55" w:name="_Toc366668716"/>
+                <w:bookmarkStart w:id="56" w:name="_Ref366763284"/>
+                <w:bookmarkStart w:id="57" w:name="_Ref352321609"/>
+                <w:bookmarkStart w:id="58" w:name="_Toc367192567"/>
                 <w:r>
                   <w:t xml:space="preserve">Figure </w:t>
                 </w:r>
@@ -11564,7 +11790,7 @@
                     <w:t>8</w:t>
                   </w:r>
                 </w:fldSimple>
-                <w:bookmarkEnd w:id="53"/>
+                <w:bookmarkEnd w:id="56"/>
                 <w:r>
                   <w:t xml:space="preserve">: Result Viewer </w:t>
                 </w:r>
@@ -11574,8 +11800,8 @@
                 <w:r>
                   <w:t>Thumbnail View</w:t>
                 </w:r>
-                <w:bookmarkEnd w:id="54"/>
-                <w:bookmarkEnd w:id="55"/>
+                <w:bookmarkEnd w:id="57"/>
+                <w:bookmarkEnd w:id="58"/>
               </w:p>
               <w:p>
                 <w:r>
@@ -11723,9 +11949,9 @@
                 <w:pPr>
                   <w:pStyle w:val="Caption"/>
                 </w:pPr>
-                <w:bookmarkStart w:id="56" w:name="_Ref366763333"/>
-                <w:bookmarkStart w:id="57" w:name="_Ref352321743"/>
-                <w:bookmarkStart w:id="58" w:name="_Toc366668717"/>
+                <w:bookmarkStart w:id="59" w:name="_Ref366763333"/>
+                <w:bookmarkStart w:id="60" w:name="_Ref352321743"/>
+                <w:bookmarkStart w:id="61" w:name="_Toc367192568"/>
                 <w:r>
                   <w:t xml:space="preserve">Figure </w:t>
                 </w:r>
@@ -11737,7 +11963,7 @@
                     <w:t>9</w:t>
                   </w:r>
                 </w:fldSimple>
-                <w:bookmarkEnd w:id="56"/>
+                <w:bookmarkEnd w:id="59"/>
                 <w:r>
                   <w:t xml:space="preserve">: Result Viewer </w:t>
                 </w:r>
@@ -11747,11 +11973,11 @@
                 <w:r>
                   <w:t>Keyword Search</w:t>
                 </w:r>
-                <w:bookmarkEnd w:id="57"/>
-                <w:bookmarkEnd w:id="58"/>
+                <w:bookmarkEnd w:id="60"/>
                 <w:r>
                   <w:t xml:space="preserve"> View</w:t>
                 </w:r>
+                <w:bookmarkEnd w:id="61"/>
                 <w:r>
                   <w:fldChar w:fldCharType="begin"/>
                 </w:r>
@@ -11944,7 +12170,7 @@
                   <w:spacing w:after="100"/>
                   <w:outlineLvl w:val="3"/>
                 </w:pPr>
-                <w:bookmarkStart w:id="59" w:name="_Toc351984443"/>
+                <w:bookmarkStart w:id="62" w:name="_Toc351984443"/>
               </w:p>
               <w:p>
                 <w:pPr>
@@ -11993,11 +12219,11 @@
                   <w:pStyle w:val="Heading2"/>
                   <w:outlineLvl w:val="1"/>
                 </w:pPr>
-                <w:bookmarkStart w:id="60" w:name="_Toc366857278"/>
+                <w:bookmarkStart w:id="63" w:name="_Toc367192541"/>
                 <w:r>
                   <w:t>Viewing File Contents</w:t>
                 </w:r>
-                <w:bookmarkEnd w:id="60"/>
+                <w:bookmarkEnd w:id="63"/>
               </w:p>
               <w:p>
                 <w:r>
@@ -12060,8 +12286,8 @@
                   <w:spacing w:after="100"/>
                   <w:outlineLvl w:val="3"/>
                 </w:pPr>
-                <w:bookmarkStart w:id="61" w:name="_Toc351984444"/>
-                <w:bookmarkEnd w:id="59"/>
+                <w:bookmarkStart w:id="64" w:name="_Toc351984444"/>
+                <w:bookmarkEnd w:id="62"/>
                 <w:r>
                   <w:t>Text View</w:t>
                 </w:r>
@@ -12286,7 +12512,7 @@
                 <w:r>
                   <w:t xml:space="preserve">Result </w:t>
                 </w:r>
-                <w:bookmarkEnd w:id="61"/>
+                <w:bookmarkEnd w:id="64"/>
                 <w:r>
                   <w:t>View</w:t>
                 </w:r>
@@ -12474,11 +12700,11 @@
                   <w:spacing w:after="100"/>
                   <w:outlineLvl w:val="3"/>
                 </w:pPr>
-                <w:bookmarkStart w:id="62" w:name="_Toc351984445"/>
+                <w:bookmarkStart w:id="65" w:name="_Toc351984445"/>
                 <w:r>
                   <w:t>String</w:t>
                 </w:r>
-                <w:bookmarkEnd w:id="62"/>
+                <w:bookmarkEnd w:id="65"/>
                 <w:r>
                   <w:t xml:space="preserve"> View</w:t>
                 </w:r>
@@ -12599,12 +12825,12 @@
                   <w:spacing w:after="100"/>
                   <w:outlineLvl w:val="3"/>
                 </w:pPr>
-                <w:bookmarkStart w:id="63" w:name="_Toc351984446"/>
+                <w:bookmarkStart w:id="66" w:name="_Toc351984446"/>
                 <w:r>
                   <w:lastRenderedPageBreak/>
                   <w:t>Hex</w:t>
                 </w:r>
-                <w:bookmarkEnd w:id="63"/>
+                <w:bookmarkEnd w:id="66"/>
                 <w:r>
                   <w:t xml:space="preserve"> View</w:t>
                 </w:r>
@@ -12707,11 +12933,11 @@
                   <w:spacing w:after="100"/>
                   <w:outlineLvl w:val="3"/>
                 </w:pPr>
-                <w:bookmarkStart w:id="64" w:name="_Toc351984447"/>
+                <w:bookmarkStart w:id="67" w:name="_Toc351984447"/>
                 <w:r>
                   <w:t>Media</w:t>
                 </w:r>
-                <w:bookmarkEnd w:id="64"/>
+                <w:bookmarkEnd w:id="67"/>
                 <w:r>
                   <w:t xml:space="preserve"> View</w:t>
                 </w:r>
@@ -13733,12 +13959,12 @@
           <w:pPr>
             <w:pStyle w:val="Heading1"/>
           </w:pPr>
-          <w:bookmarkStart w:id="65" w:name="_Toc351984452"/>
-          <w:bookmarkStart w:id="66" w:name="_Ref352416357"/>
-          <w:bookmarkStart w:id="67" w:name="_Ref352416386"/>
-          <w:bookmarkStart w:id="68" w:name="_Ref353550861"/>
-          <w:bookmarkStart w:id="69" w:name="_Ref353550894"/>
-          <w:bookmarkStart w:id="70" w:name="_Toc366857279"/>
+          <w:bookmarkStart w:id="68" w:name="_Toc351984452"/>
+          <w:bookmarkStart w:id="69" w:name="_Ref352416357"/>
+          <w:bookmarkStart w:id="70" w:name="_Ref352416386"/>
+          <w:bookmarkStart w:id="71" w:name="_Ref353550861"/>
+          <w:bookmarkStart w:id="72" w:name="_Ref353550894"/>
+          <w:bookmarkStart w:id="73" w:name="_Toc367192542"/>
           <w:r>
             <w:rPr>
               <w:rStyle w:val="Strong"/>
@@ -13760,12 +13986,12 @@
             </w:rPr>
             <w:t>arching File Contents</w:t>
           </w:r>
-          <w:bookmarkEnd w:id="65"/>
-          <w:bookmarkEnd w:id="66"/>
-          <w:bookmarkEnd w:id="67"/>
           <w:bookmarkEnd w:id="68"/>
           <w:bookmarkEnd w:id="69"/>
           <w:bookmarkEnd w:id="70"/>
+          <w:bookmarkEnd w:id="71"/>
+          <w:bookmarkEnd w:id="72"/>
+          <w:bookmarkEnd w:id="73"/>
           <w:r>
             <w:rPr>
               <w:rStyle w:val="Strong"/>
@@ -14043,11 +14269,11 @@
                   <w:pStyle w:val="Heading2"/>
                   <w:outlineLvl w:val="1"/>
                 </w:pPr>
-                <w:bookmarkStart w:id="71" w:name="_Toc366857280"/>
+                <w:bookmarkStart w:id="74" w:name="_Toc367192543"/>
                 <w:r>
                   <w:t>Searching Using Built-in Keywords</w:t>
                 </w:r>
-                <w:bookmarkEnd w:id="71"/>
+                <w:bookmarkEnd w:id="74"/>
               </w:p>
               <w:p>
                 <w:r>
@@ -14311,24 +14537,16 @@
                 </w:pPr>
                 <w:r>
                   <w:lastRenderedPageBreak/>
-                  <w:t>To search using built-in keywords</w:t>
+                  <w:t>T</w:t>
+                </w:r>
+                <w:r>
+                  <w:t>o search using built-in keyword</w:t>
                 </w:r>
               </w:p>
               <w:p>
                 <w:pPr>
                   <w:pStyle w:val="Heading4"/>
-                  <w:outlineLvl w:val="3"/>
-                </w:pPr>
-              </w:p>
-              <w:p>
-                <w:pPr>
-                  <w:pStyle w:val="Heading4"/>
-                  <w:outlineLvl w:val="3"/>
-                </w:pPr>
-              </w:p>
-              <w:p>
-                <w:pPr>
-                  <w:pStyle w:val="Heading4"/>
+                  <w:spacing w:after="100"/>
                   <w:outlineLvl w:val="3"/>
                 </w:pPr>
                 <w:r>
@@ -14712,17 +14930,17 @@
                   <w:pStyle w:val="Heading2"/>
                   <w:outlineLvl w:val="1"/>
                 </w:pPr>
-                <w:bookmarkStart w:id="72" w:name="_Toc351984454"/>
-                <w:bookmarkStart w:id="73" w:name="_Ref351993306"/>
-                <w:bookmarkStart w:id="74" w:name="_Ref351993320"/>
-                <w:bookmarkStart w:id="75" w:name="_Toc366857281"/>
+                <w:bookmarkStart w:id="75" w:name="_Toc351984454"/>
+                <w:bookmarkStart w:id="76" w:name="_Ref351993306"/>
+                <w:bookmarkStart w:id="77" w:name="_Ref351993320"/>
+                <w:bookmarkStart w:id="78" w:name="_Toc367192544"/>
                 <w:r>
                   <w:t>Creating and Managing Keyword Lists</w:t>
                 </w:r>
-                <w:bookmarkEnd w:id="72"/>
-                <w:bookmarkEnd w:id="73"/>
-                <w:bookmarkEnd w:id="74"/>
                 <w:bookmarkEnd w:id="75"/>
+                <w:bookmarkEnd w:id="76"/>
+                <w:bookmarkEnd w:id="77"/>
+                <w:bookmarkEnd w:id="78"/>
                 <w:r>
                   <w:fldChar w:fldCharType="begin"/>
                 </w:r>
@@ -16071,15 +16289,15 @@
                   <w:pStyle w:val="Heading2"/>
                   <w:outlineLvl w:val="1"/>
                 </w:pPr>
-                <w:bookmarkStart w:id="76" w:name="_Ref351814875"/>
-                <w:bookmarkStart w:id="77" w:name="_Toc351984455"/>
-                <w:bookmarkStart w:id="78" w:name="_Toc366857282"/>
+                <w:bookmarkStart w:id="79" w:name="_Ref351814875"/>
+                <w:bookmarkStart w:id="80" w:name="_Toc351984455"/>
+                <w:bookmarkStart w:id="81" w:name="_Toc367192545"/>
                 <w:r>
                   <w:t>Saving File Locations</w:t>
                 </w:r>
-                <w:bookmarkEnd w:id="76"/>
-                <w:bookmarkEnd w:id="77"/>
-                <w:bookmarkEnd w:id="78"/>
+                <w:bookmarkEnd w:id="79"/>
+                <w:bookmarkEnd w:id="80"/>
+                <w:bookmarkEnd w:id="81"/>
               </w:p>
               <w:p>
                 <w:r>
@@ -17042,11 +17260,11 @@
           <w:pPr>
             <w:pStyle w:val="Heading1"/>
           </w:pPr>
-          <w:bookmarkStart w:id="79" w:name="_Ref351728618"/>
-          <w:bookmarkStart w:id="80" w:name="_Ref351728626"/>
-          <w:bookmarkStart w:id="81" w:name="_Ref351728641"/>
-          <w:bookmarkStart w:id="82" w:name="_Toc351984456"/>
-          <w:bookmarkStart w:id="83" w:name="_Toc366857283"/>
+          <w:bookmarkStart w:id="82" w:name="_Ref351728618"/>
+          <w:bookmarkStart w:id="83" w:name="_Ref351728626"/>
+          <w:bookmarkStart w:id="84" w:name="_Ref351728641"/>
+          <w:bookmarkStart w:id="85" w:name="_Toc351984456"/>
+          <w:bookmarkStart w:id="86" w:name="_Toc367192546"/>
           <w:r>
             <w:lastRenderedPageBreak/>
             <w:t>Chapter 5 – G</w:t>
@@ -17054,11 +17272,11 @@
           <w:r>
             <w:t>enerating Reports</w:t>
           </w:r>
-          <w:bookmarkEnd w:id="79"/>
-          <w:bookmarkEnd w:id="80"/>
-          <w:bookmarkEnd w:id="81"/>
           <w:bookmarkEnd w:id="82"/>
           <w:bookmarkEnd w:id="83"/>
+          <w:bookmarkEnd w:id="84"/>
+          <w:bookmarkEnd w:id="85"/>
+          <w:bookmarkEnd w:id="86"/>
           <w:r>
             <w:fldChar w:fldCharType="begin"/>
           </w:r>
@@ -17438,7 +17656,8 @@
                 <w:pPr>
                   <w:pStyle w:val="Caption"/>
                 </w:pPr>
-                <w:bookmarkStart w:id="84" w:name="_Ref366764573"/>
+                <w:bookmarkStart w:id="87" w:name="_Ref366764573"/>
+                <w:bookmarkStart w:id="88" w:name="_Toc367192569"/>
                 <w:r>
                   <w:t xml:space="preserve">Figure </w:t>
                 </w:r>
@@ -17450,10 +17669,11 @@
                     <w:t>10</w:t>
                   </w:r>
                 </w:fldSimple>
-                <w:bookmarkEnd w:id="84"/>
+                <w:bookmarkEnd w:id="87"/>
                 <w:r>
                   <w:t>: HTML Report</w:t>
                 </w:r>
+                <w:bookmarkEnd w:id="88"/>
               </w:p>
               <w:p>
                 <w:r>
@@ -17587,13 +17807,13 @@
                   <w:pStyle w:val="Heading2"/>
                   <w:outlineLvl w:val="1"/>
                 </w:pPr>
-                <w:bookmarkStart w:id="85" w:name="_Toc351984458"/>
-                <w:bookmarkStart w:id="86" w:name="_Toc366857284"/>
+                <w:bookmarkStart w:id="89" w:name="_Toc351984458"/>
+                <w:bookmarkStart w:id="90" w:name="_Toc367192547"/>
                 <w:r>
                   <w:t>Creating a Basic Report</w:t>
                 </w:r>
-                <w:bookmarkEnd w:id="85"/>
-                <w:bookmarkEnd w:id="86"/>
+                <w:bookmarkEnd w:id="89"/>
+                <w:bookmarkEnd w:id="90"/>
               </w:p>
               <w:p>
                 <w:r>
@@ -17858,14 +18078,12 @@
                 <w:r>
                   <w:t xml:space="preserve">Select the report types you want to create and click </w:t>
                 </w:r>
-                <w:proofErr w:type="gramStart"/>
                 <w:r>
                   <w:rPr>
                     <w:rStyle w:val="Strong"/>
                   </w:rPr>
                   <w:t>Next</w:t>
                 </w:r>
-                <w:proofErr w:type="gramEnd"/>
                 <w:r>
                   <w:t>.</w:t>
                 </w:r>
@@ -18406,13 +18624,13 @@
                   <w:pStyle w:val="Heading2"/>
                   <w:outlineLvl w:val="1"/>
                 </w:pPr>
-                <w:bookmarkStart w:id="87" w:name="_Toc351984459"/>
-                <w:bookmarkStart w:id="88" w:name="_Toc366857285"/>
+                <w:bookmarkStart w:id="91" w:name="_Toc351984459"/>
+                <w:bookmarkStart w:id="92" w:name="_Toc367192548"/>
                 <w:r>
                   <w:t>Creating a Custom Report</w:t>
                 </w:r>
-                <w:bookmarkEnd w:id="87"/>
-                <w:bookmarkEnd w:id="88"/>
+                <w:bookmarkEnd w:id="91"/>
+                <w:bookmarkEnd w:id="92"/>
               </w:p>
               <w:p>
                 <w:r>
@@ -18600,14 +18818,12 @@
                 <w:r>
                   <w:t xml:space="preserve">the report types you want to create and click </w:t>
                 </w:r>
-                <w:proofErr w:type="gramStart"/>
                 <w:r>
                   <w:rPr>
                     <w:rStyle w:val="Strong"/>
                   </w:rPr>
                   <w:t>Next</w:t>
                 </w:r>
-                <w:proofErr w:type="gramEnd"/>
                 <w:r>
                   <w:t xml:space="preserve">. The Generate Report window updates to show </w:t>
                 </w:r>
@@ -19023,12 +19239,12 @@
                   <w:pStyle w:val="Heading4"/>
                   <w:outlineLvl w:val="3"/>
                 </w:pPr>
-                <w:bookmarkStart w:id="89" w:name="_Ref352566505"/>
+                <w:bookmarkStart w:id="93" w:name="_Ref352566505"/>
                 <w:r>
                   <w:lastRenderedPageBreak/>
                   <w:t>To create a report with selected categories of data</w:t>
                 </w:r>
-                <w:bookmarkEnd w:id="89"/>
+                <w:bookmarkEnd w:id="93"/>
                 <w:r>
                   <w:fldChar w:fldCharType="begin"/>
                 </w:r>
@@ -19119,14 +19335,12 @@
                 <w:r>
                   <w:t xml:space="preserve">report types you want to create and click </w:t>
                 </w:r>
-                <w:proofErr w:type="gramStart"/>
                 <w:r>
                   <w:rPr>
                     <w:rStyle w:val="Strong"/>
                   </w:rPr>
                   <w:t>Next</w:t>
                 </w:r>
-                <w:proofErr w:type="gramEnd"/>
                 <w:r>
                   <w:t xml:space="preserve">. The Generate Report window updates to show </w:t>
                 </w:r>
@@ -19490,10 +19704,10 @@
           <w:pPr>
             <w:pStyle w:val="Heading1"/>
           </w:pPr>
-          <w:bookmarkStart w:id="90" w:name="_Toc351984460"/>
-          <w:bookmarkStart w:id="91" w:name="_Ref352416443"/>
-          <w:bookmarkStart w:id="92" w:name="_Ref352416458"/>
-          <w:bookmarkStart w:id="93" w:name="_Toc366857286"/>
+          <w:bookmarkStart w:id="94" w:name="_Toc351984460"/>
+          <w:bookmarkStart w:id="95" w:name="_Ref352416443"/>
+          <w:bookmarkStart w:id="96" w:name="_Ref352416458"/>
+          <w:bookmarkStart w:id="97" w:name="_Toc367192549"/>
           <w:r>
             <w:lastRenderedPageBreak/>
             <w:t>Chapter 6 – C</w:t>
@@ -19501,10 +19715,10 @@
           <w:r>
             <w:t>reating a Timeline</w:t>
           </w:r>
-          <w:bookmarkEnd w:id="90"/>
-          <w:bookmarkEnd w:id="91"/>
-          <w:bookmarkEnd w:id="92"/>
-          <w:bookmarkEnd w:id="93"/>
+          <w:bookmarkEnd w:id="94"/>
+          <w:bookmarkEnd w:id="95"/>
+          <w:bookmarkEnd w:id="96"/>
+          <w:bookmarkEnd w:id="97"/>
           <w:r>
             <w:fldChar w:fldCharType="begin"/>
           </w:r>
@@ -20156,7 +20370,8 @@
                 <w:pPr>
                   <w:pStyle w:val="Caption"/>
                 </w:pPr>
-                <w:bookmarkStart w:id="94" w:name="_Ref366765450"/>
+                <w:bookmarkStart w:id="98" w:name="_Ref366765450"/>
+                <w:bookmarkStart w:id="99" w:name="_Toc367192570"/>
                 <w:r>
                   <w:t xml:space="preserve">Figure </w:t>
                 </w:r>
@@ -20168,10 +20383,11 @@
                     <w:t>11</w:t>
                   </w:r>
                 </w:fldSimple>
-                <w:bookmarkEnd w:id="94"/>
+                <w:bookmarkEnd w:id="98"/>
                 <w:r>
                   <w:t>: Recent Activity Section</w:t>
                 </w:r>
+                <w:bookmarkEnd w:id="99"/>
               </w:p>
               <w:p/>
               <w:p>
@@ -20274,11 +20490,11 @@
                   <w:pStyle w:val="Heading2"/>
                   <w:outlineLvl w:val="1"/>
                 </w:pPr>
-                <w:bookmarkStart w:id="95" w:name="_Toc366857287"/>
+                <w:bookmarkStart w:id="100" w:name="_Toc367192550"/>
                 <w:r>
                   <w:t>Creating a Graphical Timeline</w:t>
                 </w:r>
-                <w:bookmarkEnd w:id="95"/>
+                <w:bookmarkEnd w:id="100"/>
               </w:p>
               <w:p>
                 <w:r>
@@ -20777,9 +20993,9 @@
                   <w:pStyle w:val="Heading2"/>
                   <w:outlineLvl w:val="1"/>
                 </w:pPr>
-                <w:bookmarkStart w:id="96" w:name="_Ref353784272"/>
-                <w:bookmarkStart w:id="97" w:name="_Ref353784286"/>
-                <w:bookmarkStart w:id="98" w:name="_Toc366857288"/>
+                <w:bookmarkStart w:id="101" w:name="_Ref353784272"/>
+                <w:bookmarkStart w:id="102" w:name="_Ref353784286"/>
+                <w:bookmarkStart w:id="103" w:name="_Toc367192551"/>
                 <w:r>
                   <w:t xml:space="preserve">Creating a </w:t>
                 </w:r>
@@ -20789,9 +21005,9 @@
                 <w:r>
                   <w:t xml:space="preserve"> Report</w:t>
                 </w:r>
-                <w:bookmarkEnd w:id="96"/>
-                <w:bookmarkEnd w:id="97"/>
-                <w:bookmarkEnd w:id="98"/>
+                <w:bookmarkEnd w:id="101"/>
+                <w:bookmarkEnd w:id="102"/>
+                <w:bookmarkEnd w:id="103"/>
               </w:p>
               <w:p>
                 <w:r>
@@ -21634,10 +21850,10 @@
           <w:pPr>
             <w:pStyle w:val="Heading1"/>
           </w:pPr>
-          <w:bookmarkStart w:id="99" w:name="_Ref351728708"/>
-          <w:bookmarkStart w:id="100" w:name="_Ref351728709"/>
-          <w:bookmarkStart w:id="101" w:name="_Toc351984464"/>
-          <w:bookmarkStart w:id="102" w:name="_Toc366857289"/>
+          <w:bookmarkStart w:id="104" w:name="_Ref351728708"/>
+          <w:bookmarkStart w:id="105" w:name="_Ref351728709"/>
+          <w:bookmarkStart w:id="106" w:name="_Toc351984464"/>
+          <w:bookmarkStart w:id="107" w:name="_Toc367192552"/>
           <w:r>
             <w:lastRenderedPageBreak/>
             <w:t>Chapter 7 – C</w:t>
@@ -21645,10 +21861,10 @@
           <w:r>
             <w:t>ollecting Files for Later Analysis</w:t>
           </w:r>
-          <w:bookmarkEnd w:id="99"/>
-          <w:bookmarkEnd w:id="100"/>
-          <w:bookmarkEnd w:id="101"/>
-          <w:bookmarkEnd w:id="102"/>
+          <w:bookmarkEnd w:id="104"/>
+          <w:bookmarkEnd w:id="105"/>
+          <w:bookmarkEnd w:id="106"/>
+          <w:bookmarkEnd w:id="107"/>
           <w:r>
             <w:fldChar w:fldCharType="begin"/>
           </w:r>
@@ -21840,8 +22056,8 @@
                   <w:pStyle w:val="Heading2"/>
                   <w:outlineLvl w:val="1"/>
                 </w:pPr>
-                <w:bookmarkStart w:id="103" w:name="_Toc351984466"/>
-                <w:bookmarkStart w:id="104" w:name="_Toc366857290"/>
+                <w:bookmarkStart w:id="108" w:name="_Toc351984466"/>
+                <w:bookmarkStart w:id="109" w:name="_Toc367192553"/>
                 <w:r>
                   <w:t>Ex</w:t>
                 </w:r>
@@ -21851,8 +22067,8 @@
                 <w:r>
                   <w:t xml:space="preserve"> File and Directory Contents</w:t>
                 </w:r>
-                <w:bookmarkEnd w:id="103"/>
-                <w:bookmarkEnd w:id="104"/>
+                <w:bookmarkEnd w:id="108"/>
+                <w:bookmarkEnd w:id="109"/>
               </w:p>
               <w:p>
                 <w:r>
@@ -21907,12 +22123,12 @@
                   <w:pStyle w:val="Heading4"/>
                   <w:outlineLvl w:val="3"/>
                 </w:pPr>
-                <w:bookmarkStart w:id="105" w:name="_Ref353619920"/>
+                <w:bookmarkStart w:id="110" w:name="_Ref353619920"/>
                 <w:r>
                   <w:lastRenderedPageBreak/>
                   <w:t>To extract file and directory contents</w:t>
                 </w:r>
-                <w:bookmarkEnd w:id="105"/>
+                <w:bookmarkEnd w:id="110"/>
               </w:p>
               <w:tbl>
                 <w:tblPr>
@@ -22465,12 +22681,12 @@
               <w:p/>
               <w:p/>
               <w:p/>
-              <w:p/>
               <w:p>
                 <w:pPr>
                   <w:pStyle w:val="ListContinue"/>
                 </w:pPr>
                 <w:r>
+                  <w:lastRenderedPageBreak/>
                   <w:t>A new window opens to enable you to save the file.</w:t>
                 </w:r>
               </w:p>
@@ -22707,19 +22923,20 @@
                 <w:tcW w:w="6480" w:type="dxa"/>
               </w:tcPr>
               <w:p>
-                <w:bookmarkStart w:id="106" w:name="_Toc351984467"/>
-                <w:bookmarkStart w:id="107" w:name="_Toc366857291"/>
+                <w:bookmarkStart w:id="111" w:name="_Toc351984467"/>
               </w:p>
               <w:p>
                 <w:pPr>
                   <w:pStyle w:val="Heading2"/>
                   <w:outlineLvl w:val="1"/>
                 </w:pPr>
-                <w:r>
+                <w:bookmarkStart w:id="112" w:name="_Toc367192554"/>
+                <w:r>
+                  <w:lastRenderedPageBreak/>
                   <w:t>Extracting Unallocated Disk Space</w:t>
                 </w:r>
-                <w:bookmarkEnd w:id="106"/>
-                <w:bookmarkEnd w:id="107"/>
+                <w:bookmarkEnd w:id="111"/>
+                <w:bookmarkEnd w:id="112"/>
               </w:p>
               <w:p>
                 <w:r>
@@ -22749,6 +22966,7 @@
                   <w:outlineLvl w:val="3"/>
                 </w:pPr>
                 <w:r>
+                  <w:lastRenderedPageBreak/>
                   <w:t>To extract unallocated space as individual b</w:t>
                 </w:r>
                 <w:r>
@@ -23075,14 +23293,12 @@
                 <w:r>
                   <w:t xml:space="preserve">and click the folder </w:t>
                 </w:r>
-                <w:proofErr w:type="spellStart"/>
                 <w:r>
                   <w:rPr>
                     <w:rStyle w:val="Strong"/>
                   </w:rPr>
                   <w:t>Unalloc</w:t>
                 </w:r>
-                <w:proofErr w:type="spellEnd"/>
                 <w:r>
                   <w:rPr>
                     <w:rStyle w:val="Strong"/>
@@ -23380,6 +23596,7 @@
                   <w:outlineLvl w:val="3"/>
                 </w:pPr>
                 <w:r>
+                  <w:lastRenderedPageBreak/>
                   <w:t>To extract unallocated space into a single f</w:t>
                 </w:r>
                 <w:r>
@@ -23464,6 +23681,7 @@
                   </w:numPr>
                 </w:pPr>
                 <w:r>
+                  <w:lastRenderedPageBreak/>
                   <w:t>In the</w:t>
                 </w:r>
                 <w:r>
@@ -23691,6 +23909,7 @@
               <w:p/>
               <w:p>
                 <w:r>
+                  <w:lastRenderedPageBreak/>
                   <w:t>The progress indicator in the bottom right corner of the screen shows the status of the extraction.</w:t>
                 </w:r>
                 <w:r>
@@ -23850,16 +24069,16 @@
           <w:pPr>
             <w:pStyle w:val="Heading1"/>
           </w:pPr>
-          <w:bookmarkStart w:id="108" w:name="_Toc351984468"/>
-          <w:bookmarkStart w:id="109" w:name="_Ref353613668"/>
-          <w:bookmarkStart w:id="110" w:name="_Toc366857292"/>
+          <w:bookmarkStart w:id="113" w:name="_Toc351984468"/>
+          <w:bookmarkStart w:id="114" w:name="_Ref353613668"/>
+          <w:bookmarkStart w:id="115" w:name="_Toc367192555"/>
           <w:r>
             <w:lastRenderedPageBreak/>
             <w:t>Appendix A: Toolbar Reference</w:t>
           </w:r>
-          <w:bookmarkEnd w:id="108"/>
-          <w:bookmarkEnd w:id="109"/>
-          <w:bookmarkEnd w:id="110"/>
+          <w:bookmarkEnd w:id="113"/>
+          <w:bookmarkEnd w:id="114"/>
+          <w:bookmarkEnd w:id="115"/>
         </w:p>
         <w:p>
           <w:r>
@@ -24225,7 +24444,7 @@
                   <w:rPr>
                     <w:noProof/>
                   </w:rPr>
-                  <w:t>38</w:t>
+                  <w:t>37</w:t>
                 </w:r>
                 <w:r>
                   <w:fldChar w:fldCharType="end"/>
@@ -24268,7 +24487,7 @@
                   <w:rPr>
                     <w:noProof/>
                   </w:rPr>
-                  <w:t>48</w:t>
+                  <w:t>47</w:t>
                 </w:r>
                 <w:r>
                   <w:fldChar w:fldCharType="end"/>
@@ -24455,7 +24674,7 @@
                   <w:rPr>
                     <w:noProof/>
                   </w:rPr>
-                  <w:t>29</w:t>
+                  <w:t>28</w:t>
                 </w:r>
                 <w:r>
                   <w:fldChar w:fldCharType="end"/>
@@ -24543,16 +24762,16 @@
           <w:pPr>
             <w:pStyle w:val="Heading1"/>
           </w:pPr>
-          <w:bookmarkStart w:id="111" w:name="_Toc351984469"/>
-          <w:bookmarkStart w:id="112" w:name="_Ref353613683"/>
-          <w:bookmarkStart w:id="113" w:name="_Toc366857293"/>
+          <w:bookmarkStart w:id="116" w:name="_Toc351984469"/>
+          <w:bookmarkStart w:id="117" w:name="_Ref353613683"/>
+          <w:bookmarkStart w:id="118" w:name="_Toc367192556"/>
           <w:r>
             <w:lastRenderedPageBreak/>
             <w:t>Appendix B: Troubleshooting</w:t>
           </w:r>
-          <w:bookmarkEnd w:id="111"/>
-          <w:bookmarkEnd w:id="112"/>
-          <w:bookmarkEnd w:id="113"/>
+          <w:bookmarkEnd w:id="116"/>
+          <w:bookmarkEnd w:id="117"/>
+          <w:bookmarkEnd w:id="118"/>
         </w:p>
         <w:p>
           <w:r>
@@ -24714,33 +24933,12 @@
               </w:tcPr>
               <w:p>
                 <w:r>
-                  <w:t>Error extracting file from image: (</w:t>
-                </w:r>
-                <w:proofErr w:type="spellStart"/>
-                <w:r>
-                  <w:t>ntfs_uncompress_compunit</w:t>
-                </w:r>
-                <w:proofErr w:type="spellEnd"/>
-                <w:r>
-                  <w:t>: Phrase token offset</w:t>
-                </w:r>
-              </w:p>
-              <w:p>
-                <w:proofErr w:type="gramStart"/>
-                <w:r>
-                  <w:t>is</w:t>
-                </w:r>
-                <w:proofErr w:type="gramEnd"/>
-                <w:r>
-                  <w:t xml:space="preserve"> too </w:t>
-                </w:r>
-                <w:proofErr w:type="spellStart"/>
-                <w:r>
-                  <w:t>lart</w:t>
-                </w:r>
-                <w:proofErr w:type="spellEnd"/>
-                <w:r>
-                  <w:t>: 1 (max:0)</w:t>
+                  <w:t>Error extracting file from image: (ntfs_uncompress_compunit: Phrase token offset</w:t>
+                </w:r>
+              </w:p>
+              <w:p>
+                <w:r>
+                  <w:t>is too lart: 1 (max:0)</w:t>
                 </w:r>
               </w:p>
             </w:tc>
@@ -24964,7 +25162,7 @@
                   <w:rPr>
                     <w:noProof/>
                   </w:rPr>
-                  <w:t>15</w:t>
+                  <w:t>14</w:t>
                 </w:r>
                 <w:r>
                   <w:fldChar w:fldCharType="end"/>
@@ -25026,16 +25224,16 @@
           <w:pPr>
             <w:pStyle w:val="Heading1"/>
           </w:pPr>
-          <w:bookmarkStart w:id="114" w:name="_Toc351984470"/>
-          <w:bookmarkStart w:id="115" w:name="_Ref353613702"/>
-          <w:bookmarkStart w:id="116" w:name="_Toc366857294"/>
+          <w:bookmarkStart w:id="119" w:name="_Toc351984470"/>
+          <w:bookmarkStart w:id="120" w:name="_Ref353613702"/>
+          <w:bookmarkStart w:id="121" w:name="_Toc367192557"/>
           <w:r>
             <w:lastRenderedPageBreak/>
             <w:t>Appendix C: FAQ</w:t>
           </w:r>
-          <w:bookmarkEnd w:id="114"/>
-          <w:bookmarkEnd w:id="115"/>
-          <w:bookmarkEnd w:id="116"/>
+          <w:bookmarkEnd w:id="119"/>
+          <w:bookmarkEnd w:id="120"/>
+          <w:bookmarkEnd w:id="121"/>
         </w:p>
         <w:p>
           <w:r>
@@ -25098,19 +25296,11 @@
                 <w:r>
                   <w:t xml:space="preserve"> </w:t>
                 </w:r>
-                <w:proofErr w:type="spellStart"/>
-                <w:r>
-                  <w:rPr>
-                    <w:rStyle w:val="Strong"/>
-                  </w:rPr>
-                  <w:t>Exif</w:t>
-                </w:r>
-                <w:proofErr w:type="spellEnd"/>
-                <w:r>
-                  <w:rPr>
-                    <w:rStyle w:val="Strong"/>
-                  </w:rPr>
-                  <w:t xml:space="preserve"> Parser</w:t>
+                <w:r>
+                  <w:rPr>
+                    <w:rStyle w:val="Strong"/>
+                  </w:rPr>
+                  <w:t>Exif Parser</w:t>
                 </w:r>
                 <w:r>
                   <w:t xml:space="preserve"> module</w:t>
@@ -25307,7 +25497,7 @@
                   <w:rPr>
                     <w:noProof/>
                   </w:rPr>
-                  <w:t>13</w:t>
+                  <w:t>12</w:t>
                 </w:r>
                 <w:r>
                   <w:fldChar w:fldCharType="end"/>
@@ -25375,7 +25565,7 @@
                   <w:rPr>
                     <w:noProof/>
                   </w:rPr>
-                  <w:t>14</w:t>
+                  <w:t>13</w:t>
                 </w:r>
                 <w:r>
                   <w:fldChar w:fldCharType="end"/>
@@ -25759,16 +25949,16 @@
           <w:pPr>
             <w:pStyle w:val="Heading1"/>
           </w:pPr>
-          <w:bookmarkStart w:id="117" w:name="_Toc351984472"/>
-          <w:bookmarkStart w:id="118" w:name="_Ref353613720"/>
-          <w:bookmarkStart w:id="119" w:name="_Toc366857295"/>
+          <w:bookmarkStart w:id="122" w:name="_Toc351984472"/>
+          <w:bookmarkStart w:id="123" w:name="_Ref353613720"/>
+          <w:bookmarkStart w:id="124" w:name="_Toc367192558"/>
           <w:r>
             <w:lastRenderedPageBreak/>
             <w:t>Glossary</w:t>
           </w:r>
-          <w:bookmarkEnd w:id="117"/>
-          <w:bookmarkEnd w:id="118"/>
-          <w:bookmarkEnd w:id="119"/>
+          <w:bookmarkEnd w:id="122"/>
+          <w:bookmarkEnd w:id="123"/>
+          <w:bookmarkEnd w:id="124"/>
         </w:p>
         <w:tbl>
           <w:tblPr>
@@ -25813,15 +26003,7 @@
               </w:tcPr>
               <w:p>
                 <w:r>
-                  <w:t xml:space="preserve">An open-source search server based on the </w:t>
-                </w:r>
-                <w:proofErr w:type="spellStart"/>
-                <w:r>
-                  <w:t>Lucene</w:t>
-                </w:r>
-                <w:proofErr w:type="spellEnd"/>
-                <w:r>
-                  <w:t xml:space="preserve"> Java search library</w:t>
+                  <w:t>An open-source search server based on the Lucene Java search library</w:t>
                 </w:r>
               </w:p>
             </w:tc>
@@ -26420,21 +26602,7 @@
                   <w:rPr>
                     <w:shd w:val="clear" w:color="auto" w:fill="FFFFFF"/>
                   </w:rPr>
-                  <w:t>Graphics file type/extension (</w:t>
-                </w:r>
-                <w:proofErr w:type="spellStart"/>
-                <w:r>
-                  <w:rPr>
-                    <w:shd w:val="clear" w:color="auto" w:fill="FFFFFF"/>
-                  </w:rPr>
-                  <w:t>lossy</w:t>
-                </w:r>
-                <w:proofErr w:type="spellEnd"/>
-                <w:r>
-                  <w:rPr>
-                    <w:shd w:val="clear" w:color="auto" w:fill="FFFFFF"/>
-                  </w:rPr>
-                  <w:t xml:space="preserve"> compressed 24</w:t>
+                  <w:t>Graphics file type/extension (lossy compressed 24</w:t>
                 </w:r>
                 <w:r>
                   <w:rPr>
@@ -26880,15 +27048,15 @@
             <w:lastRenderedPageBreak/>
             <w:tab/>
           </w:r>
-          <w:bookmarkStart w:id="120" w:name="_Toc351984473"/>
-          <w:bookmarkStart w:id="121" w:name="_Ref353613735"/>
-          <w:bookmarkStart w:id="122" w:name="_Toc366857296"/>
+          <w:bookmarkStart w:id="125" w:name="_Toc351984473"/>
+          <w:bookmarkStart w:id="126" w:name="_Ref353613735"/>
+          <w:bookmarkStart w:id="127" w:name="_Toc367192559"/>
           <w:r>
             <w:t>Index</w:t>
           </w:r>
-          <w:bookmarkEnd w:id="120"/>
-          <w:bookmarkEnd w:id="121"/>
-          <w:bookmarkEnd w:id="122"/>
+          <w:bookmarkEnd w:id="125"/>
+          <w:bookmarkEnd w:id="126"/>
+          <w:bookmarkEnd w:id="127"/>
         </w:p>
         <w:p>
           <w:pPr>
@@ -29037,7 +29205,7 @@
         <w:rPr>
           <w:noProof/>
         </w:rPr>
-        <w:t>61</w:t>
+        <w:t>i</w:t>
       </w:r>
     </w:fldSimple>
   </w:p>
@@ -29184,7 +29352,7 @@
         <w:rPr>
           <w:noProof/>
         </w:rPr>
-        <w:t>62</w:t>
+        <w:t>44</w:t>
       </w:r>
     </w:fldSimple>
     <w:r>
@@ -29661,7 +29829,7 @@
         <w:rPr>
           <w:noProof/>
         </w:rPr>
-        <w:t>Index</w:t>
+        <w:t>Chapter 6 – Creating a Timeline</w:t>
       </w:r>
     </w:fldSimple>
     <w:r>
@@ -29766,7 +29934,7 @@
         <w:rPr>
           <w:noProof/>
         </w:rPr>
-        <w:t>Index</w:t>
+        <w:t>Chapter 5 – Generating Reports</w:t>
       </w:r>
     </w:fldSimple>
   </w:p>
@@ -33839,7 +34007,7 @@
 </file>
 
 <file path=customXml/itemProps2.xml><?xml version="1.0" encoding="utf-8"?>
-<ds:datastoreItem xmlns:ds="http://schemas.openxmlformats.org/officeDocument/2006/customXml" ds:itemID="{80D931EE-A8DC-46E9-B6B3-697C049FFAC1}">
+<ds:datastoreItem xmlns:ds="http://schemas.openxmlformats.org/officeDocument/2006/customXml" ds:itemID="{CADD67B7-94B5-4E54-B630-DEC2D8559797}">
   <ds:schemaRefs>
     <ds:schemaRef ds:uri="http://schemas.openxmlformats.org/officeDocument/2006/bibliography"/>
   </ds:schemaRefs>

</xml_diff>

<commit_message>
Submit latest versions, including first set of images
</commit_message>
<xml_diff>
--- a/User Guide and Online Help/User Guide/Source/Autopsy_User_Guide.docx
+++ b/User Guide and Online Help/User Guide/Source/Autopsy_User_Guide.docx
@@ -178,8 +178,8 @@
                         <w:tblLook w:val="04A0"/>
                       </w:tblPr>
                       <w:tblGrid>
-                        <w:gridCol w:w="2206"/>
-                        <w:gridCol w:w="8825"/>
+                        <w:gridCol w:w="2204"/>
+                        <w:gridCol w:w="8818"/>
                       </w:tblGrid>
                       <w:tr>
                         <w:trPr>
@@ -211,7 +211,7 @@
                               <w:szCs w:val="48"/>
                             </w:rPr>
                             <w:alias w:val="Title"/>
-                            <w:id w:val="98444912"/>
+                            <w:id w:val="96649439"/>
                             <w:dataBinding w:prefixMappings="xmlns:ns0='http://schemas.openxmlformats.org/package/2006/metadata/core-properties' xmlns:ns1='http://purl.org/dc/elements/1.1/'" w:xpath="/ns0:coreProperties[1]/ns1:title[1]" w:storeItemID="{6C3C8BC8-F283-45AE-878A-BAB7291924A1}"/>
                             <w:text/>
                           </w:sdtPr>
@@ -6690,14 +6690,14 @@
                   <w:pStyle w:val="Heading2"/>
                   <w:outlineLvl w:val="1"/>
                 </w:pPr>
-                <w:bookmarkStart w:id="25" w:name="_Ref351809428"/>
-                <w:bookmarkStart w:id="26" w:name="_Ref351809469"/>
-                <w:bookmarkStart w:id="27" w:name="_Toc351984439"/>
-                <w:bookmarkStart w:id="28" w:name="_Toc367192536"/>
+                <w:bookmarkStart w:id="25" w:name="_Toc367192536"/>
+                <w:bookmarkStart w:id="26" w:name="_Ref351809428"/>
+                <w:bookmarkStart w:id="27" w:name="_Ref351809469"/>
+                <w:bookmarkStart w:id="28" w:name="_Toc351984439"/>
                 <w:r>
                   <w:t>Configuring Disk Analysis</w:t>
                 </w:r>
-                <w:bookmarkEnd w:id="28"/>
+                <w:bookmarkEnd w:id="25"/>
                 <w:r>
                   <w:fldChar w:fldCharType="begin"/>
                 </w:r>
@@ -6729,9 +6729,9 @@
                 <w:r>
                   <w:fldChar w:fldCharType="end"/>
                 </w:r>
-                <w:bookmarkEnd w:id="25"/>
                 <w:bookmarkEnd w:id="26"/>
                 <w:bookmarkEnd w:id="27"/>
+                <w:bookmarkEnd w:id="28"/>
                 <w:r>
                   <w:fldChar w:fldCharType="begin"/>
                 </w:r>
@@ -6856,7 +6856,6 @@
               <w:p/>
               <w:p/>
               <w:p/>
-              <w:p/>
               <w:p>
                 <w:r>
                   <w:lastRenderedPageBreak/>
@@ -6936,7 +6935,7 @@
               <w:tbl>
                 <w:tblPr>
                   <w:tblStyle w:val="LightList-Accent11"/>
-                  <w:tblW w:w="6300" w:type="dxa"/>
+                  <w:tblW w:w="6336" w:type="dxa"/>
                   <w:tblBorders>
                     <w:insideH w:val="single" w:sz="8" w:space="0" w:color="4F81BD" w:themeColor="accent1"/>
                   </w:tblBorders>
@@ -6944,8 +6943,8 @@
                   <w:tblLook w:val="04A0"/>
                 </w:tblPr>
                 <w:tblGrid>
-                  <w:gridCol w:w="1970"/>
-                  <w:gridCol w:w="4330"/>
+                  <w:gridCol w:w="1981"/>
+                  <w:gridCol w:w="4355"/>
                 </w:tblGrid>
                 <w:tr>
                   <w:trPr>
@@ -16929,6 +16928,10 @@
               <w:p>
                 <w:pPr>
                   <w:pStyle w:val="ListNumber"/>
+                  <w:numPr>
+                    <w:ilvl w:val="0"/>
+                    <w:numId w:val="41"/>
+                  </w:numPr>
                 </w:pPr>
                 <w:r>
                   <w:lastRenderedPageBreak/>
@@ -29134,7 +29137,7 @@
           <w:b/>
         </w:rPr>
         <w:alias w:val="Title"/>
-        <w:id w:val="98444917"/>
+        <w:id w:val="96649444"/>
         <w:dataBinding w:prefixMappings="xmlns:ns0='http://purl.org/dc/elements/1.1/' xmlns:ns1='http://schemas.openxmlformats.org/package/2006/metadata/core-properties' " w:xpath="/ns1:coreProperties[1]/ns0:title[1]" w:storeItemID="{6C3C8BC8-F283-45AE-878A-BAB7291924A1}"/>
         <w:text/>
       </w:sdtPr>
@@ -29205,7 +29208,7 @@
         <w:rPr>
           <w:noProof/>
         </w:rPr>
-        <w:t>i</w:t>
+        <w:t>35</w:t>
       </w:r>
     </w:fldSimple>
   </w:p>
@@ -29352,7 +29355,7 @@
         <w:rPr>
           <w:noProof/>
         </w:rPr>
-        <w:t>44</w:t>
+        <w:t>36</w:t>
       </w:r>
     </w:fldSimple>
     <w:r>
@@ -29588,7 +29591,7 @@
           <w:b/>
         </w:rPr>
         <w:alias w:val="Title"/>
-        <w:id w:val="98444918"/>
+        <w:id w:val="96649445"/>
         <w:dataBinding w:prefixMappings="xmlns:ns0='http://purl.org/dc/elements/1.1/' xmlns:ns1='http://schemas.openxmlformats.org/package/2006/metadata/core-properties' " w:xpath="/ns1:coreProperties[1]/ns0:title[1]" w:storeItemID="{6C3C8BC8-F283-45AE-878A-BAB7291924A1}"/>
         <w:text/>
       </w:sdtPr>
@@ -29650,7 +29653,7 @@
           <w:b/>
         </w:rPr>
         <w:alias w:val="Title"/>
-        <w:id w:val="98444919"/>
+        <w:id w:val="96649446"/>
         <w:dataBinding w:prefixMappings="xmlns:ns0='http://purl.org/dc/elements/1.1/' xmlns:ns1='http://schemas.openxmlformats.org/package/2006/metadata/core-properties' " w:xpath="/ns1:coreProperties[1]/ns0:title[1]" w:storeItemID="{6C3C8BC8-F283-45AE-878A-BAB7291924A1}"/>
         <w:text/>
       </w:sdtPr>
@@ -29701,7 +29704,7 @@
           <w:b/>
         </w:rPr>
         <w:alias w:val="Title"/>
-        <w:id w:val="98444920"/>
+        <w:id w:val="96649447"/>
         <w:dataBinding w:prefixMappings="xmlns:ns0='http://purl.org/dc/elements/1.1/' xmlns:ns1='http://schemas.openxmlformats.org/package/2006/metadata/core-properties' " w:xpath="/ns1:coreProperties[1]/ns0:title[1]" w:storeItemID="{6C3C8BC8-F283-45AE-878A-BAB7291924A1}"/>
         <w:text/>
       </w:sdtPr>
@@ -29780,7 +29783,7 @@
           <w:b/>
         </w:rPr>
         <w:alias w:val="Title"/>
-        <w:id w:val="98444921"/>
+        <w:id w:val="96649448"/>
         <w:dataBinding w:prefixMappings="xmlns:ns0='http://purl.org/dc/elements/1.1/' xmlns:ns1='http://schemas.openxmlformats.org/package/2006/metadata/core-properties' " w:xpath="/ns1:coreProperties[1]/ns0:title[1]" w:storeItemID="{6C3C8BC8-F283-45AE-878A-BAB7291924A1}"/>
         <w:text/>
       </w:sdtPr>
@@ -29829,7 +29832,7 @@
         <w:rPr>
           <w:noProof/>
         </w:rPr>
-        <w:t>Chapter 6 – Creating a Timeline</w:t>
+        <w:t>Chapter 4 – Searching File Contents</w:t>
       </w:r>
     </w:fldSimple>
     <w:r>
@@ -29850,7 +29853,7 @@
           <w:b/>
         </w:rPr>
         <w:alias w:val="Title"/>
-        <w:id w:val="98444922"/>
+        <w:id w:val="96649449"/>
         <w:dataBinding w:prefixMappings="xmlns:ns0='http://purl.org/dc/elements/1.1/' xmlns:ns1='http://schemas.openxmlformats.org/package/2006/metadata/core-properties' " w:xpath="/ns1:coreProperties[1]/ns0:title[1]" w:storeItemID="{6C3C8BC8-F283-45AE-878A-BAB7291924A1}"/>
         <w:text/>
       </w:sdtPr>
@@ -29907,7 +29910,7 @@
           <w:b/>
         </w:rPr>
         <w:alias w:val="Title"/>
-        <w:id w:val="98444923"/>
+        <w:id w:val="96649450"/>
         <w:dataBinding w:prefixMappings="xmlns:ns0='http://purl.org/dc/elements/1.1/' xmlns:ns1='http://schemas.openxmlformats.org/package/2006/metadata/core-properties' " w:xpath="/ns1:coreProperties[1]/ns0:title[1]" w:storeItemID="{6C3C8BC8-F283-45AE-878A-BAB7291924A1}"/>
         <w:text/>
       </w:sdtPr>
@@ -29934,7 +29937,7 @@
         <w:rPr>
           <w:noProof/>
         </w:rPr>
-        <w:t>Chapter 5 – Generating Reports</w:t>
+        <w:t>Chapter 4 – Searching File Contents</w:t>
       </w:r>
     </w:fldSimple>
   </w:p>
@@ -30151,7 +30154,7 @@
   <w:abstractNum w:abstractNumId="9">
     <w:nsid w:val="FFFFFF89"/>
     <w:multiLevelType w:val="singleLevel"/>
-    <w:tmpl w:val="D0CCA57E"/>
+    <w:tmpl w:val="17E289BA"/>
     <w:lvl w:ilvl="0">
       <w:start w:val="1"/>
       <w:numFmt w:val="bullet"/>
@@ -30919,6 +30922,12 @@
     </w:lvlOverride>
   </w:num>
   <w:num w:numId="40">
+    <w:abstractNumId w:val="8"/>
+    <w:lvlOverride w:ilvl="0">
+      <w:startOverride w:val="1"/>
+    </w:lvlOverride>
+  </w:num>
+  <w:num w:numId="41">
     <w:abstractNumId w:val="8"/>
     <w:lvlOverride w:ilvl="0">
       <w:startOverride w:val="1"/>
@@ -34007,7 +34016,7 @@
 </file>
 
 <file path=customXml/itemProps2.xml><?xml version="1.0" encoding="utf-8"?>
-<ds:datastoreItem xmlns:ds="http://schemas.openxmlformats.org/officeDocument/2006/customXml" ds:itemID="{CADD67B7-94B5-4E54-B630-DEC2D8559797}">
+<ds:datastoreItem xmlns:ds="http://schemas.openxmlformats.org/officeDocument/2006/customXml" ds:itemID="{ECC7EF11-9EBE-492D-9CD7-DFF86FD17888}">
   <ds:schemaRefs>
     <ds:schemaRef ds:uri="http://schemas.openxmlformats.org/officeDocument/2006/bibliography"/>
   </ds:schemaRefs>

</xml_diff>